<commit_message>
Update information abour README.md change
</commit_message>
<xml_diff>
--- a/RibeiroGabrielGitTutorial-09-29-2015.docx
+++ b/RibeiroGabrielGitTutorial-09-29-2015.docx
@@ -137,194 +137,170 @@
         <w:rPr>
           <w:rFonts w:cs="Times New Roman"/>
         </w:rPr>
+        <w:t xml:space="preserve"> Chris </w:t>
+      </w:r>
+      <w:proofErr w:type="spellStart"/>
+      <w:r>
+        <w:rPr>
+          <w:rFonts w:cs="Times New Roman"/>
+        </w:rPr>
+        <w:t>Wanstrath</w:t>
+      </w:r>
+      <w:proofErr w:type="spellEnd"/>
+      <w:r>
+        <w:rPr>
+          <w:rFonts w:cs="Times New Roman"/>
+        </w:rPr>
+        <w:t xml:space="preserve"> PJ </w:t>
+      </w:r>
+      <w:proofErr w:type="spellStart"/>
+      <w:r>
+        <w:rPr>
+          <w:rFonts w:cs="Times New Roman"/>
+        </w:rPr>
+        <w:t>Hyett</w:t>
+      </w:r>
+      <w:proofErr w:type="spellEnd"/>
+      <w:r>
+        <w:rPr>
+          <w:rFonts w:cs="Times New Roman"/>
+        </w:rPr>
+        <w:t xml:space="preserve"> and Tom Preston – </w:t>
+      </w:r>
+      <w:proofErr w:type="spellStart"/>
+      <w:r>
+        <w:rPr>
+          <w:rFonts w:cs="Times New Roman"/>
+        </w:rPr>
+        <w:t>Wernder</w:t>
+      </w:r>
+      <w:proofErr w:type="spellEnd"/>
+      <w:r>
+        <w:rPr>
+          <w:rFonts w:cs="Times New Roman"/>
+        </w:rPr>
+        <w:t>,</w:t>
+      </w:r>
+      <w:r>
+        <w:rPr>
+          <w:rFonts w:cs="Times New Roman"/>
+        </w:rPr>
+        <w:t xml:space="preserve"> developers of Logical Awesome</w:t>
+      </w:r>
+      <w:r>
+        <w:rPr>
+          <w:rFonts w:cs="Times New Roman"/>
+        </w:rPr>
+        <w:t xml:space="preserve"> in February of 2009</w:t>
+      </w:r>
+      <w:r>
+        <w:rPr>
+          <w:rFonts w:cs="Times New Roman"/>
+        </w:rPr>
+        <w:t xml:space="preserve"> and has commercial plans and free for open source projects.</w:t>
+      </w:r>
+      <w:r>
+        <w:rPr>
+          <w:rFonts w:cs="Times New Roman"/>
+        </w:rPr>
         <w:t xml:space="preserve"> </w:t>
       </w:r>
-      <w:r>
-        <w:rPr>
-          <w:rFonts w:cs="Times New Roman"/>
-        </w:rPr>
-        <w:t xml:space="preserve">Chris </w:t>
-      </w:r>
       <w:proofErr w:type="spellStart"/>
       <w:r>
         <w:rPr>
           <w:rFonts w:cs="Times New Roman"/>
         </w:rPr>
-        <w:t>Wanstrath</w:t>
+        <w:t>Git</w:t>
       </w:r>
       <w:proofErr w:type="spellEnd"/>
       <w:r>
         <w:rPr>
           <w:rFonts w:cs="Times New Roman"/>
         </w:rPr>
-        <w:t xml:space="preserve"> PJ </w:t>
+        <w:t xml:space="preserve">, the version control system that </w:t>
       </w:r>
       <w:proofErr w:type="spellStart"/>
       <w:r>
         <w:rPr>
           <w:rFonts w:cs="Times New Roman"/>
         </w:rPr>
-        <w:t>Hyett</w:t>
+        <w:t>Github</w:t>
       </w:r>
       <w:proofErr w:type="spellEnd"/>
       <w:r>
         <w:rPr>
           <w:rFonts w:cs="Times New Roman"/>
         </w:rPr>
-        <w:t xml:space="preserve"> and Tom Preston </w:t>
-      </w:r>
-      <w:r>
-        <w:rPr>
-          <w:rFonts w:cs="Times New Roman"/>
-        </w:rPr>
-        <w:t>–</w:t>
-      </w:r>
-      <w:r>
-        <w:rPr>
-          <w:rFonts w:cs="Times New Roman"/>
-        </w:rPr>
-        <w:t xml:space="preserve"> </w:t>
+        <w:t xml:space="preserve"> uses</w:t>
+      </w:r>
+      <w:r>
+        <w:rPr>
+          <w:rFonts w:cs="Times New Roman"/>
+        </w:rPr>
+        <w:t>,</w:t>
+      </w:r>
+      <w:r>
+        <w:rPr>
+          <w:rFonts w:cs="Times New Roman"/>
+        </w:rPr>
+        <w:t xml:space="preserve"> was </w:t>
+      </w:r>
+      <w:r>
+        <w:rPr>
+          <w:rFonts w:cs="Times New Roman"/>
+        </w:rPr>
+        <w:t xml:space="preserve">designed and developed by Linus Torvalds to control versions of Linux Kernel in 2005 and today is widely used for software development. There are several alternatives to </w:t>
       </w:r>
       <w:proofErr w:type="spellStart"/>
       <w:r>
         <w:rPr>
           <w:rFonts w:cs="Times New Roman"/>
         </w:rPr>
-        <w:t>Wernder</w:t>
+        <w:t>Github</w:t>
       </w:r>
       <w:proofErr w:type="spellEnd"/>
       <w:r>
         <w:rPr>
           <w:rFonts w:cs="Times New Roman"/>
         </w:rPr>
-        <w:t>,</w:t>
-      </w:r>
-      <w:r>
-        <w:rPr>
-          <w:rFonts w:cs="Times New Roman"/>
-        </w:rPr>
-        <w:t xml:space="preserve"> developers of Logical Awesome</w:t>
-      </w:r>
-      <w:r>
-        <w:rPr>
-          <w:rFonts w:cs="Times New Roman"/>
-        </w:rPr>
-        <w:t xml:space="preserve"> in February of 2009</w:t>
-      </w:r>
-      <w:r>
-        <w:rPr>
-          <w:rFonts w:cs="Times New Roman"/>
-        </w:rPr>
-        <w:t xml:space="preserve"> and </w:t>
-      </w:r>
-      <w:r>
-        <w:rPr>
-          <w:rFonts w:cs="Times New Roman"/>
-        </w:rPr>
-        <w:t>has commercial plans and free for open source projects.</w:t>
-      </w:r>
-      <w:r>
-        <w:rPr>
-          <w:rFonts w:cs="Times New Roman"/>
-        </w:rPr>
-        <w:t xml:space="preserve"> </w:t>
+        <w:t>, some of them</w:t>
+      </w:r>
+      <w:r>
+        <w:rPr>
+          <w:rFonts w:cs="Times New Roman"/>
+        </w:rPr>
+        <w:t xml:space="preserve"> are</w:t>
+      </w:r>
+      <w:r>
+        <w:rPr>
+          <w:rFonts w:cs="Times New Roman"/>
+        </w:rPr>
+        <w:t xml:space="preserve"> free: C</w:t>
+      </w:r>
+      <w:r>
+        <w:rPr>
+          <w:rFonts w:cs="Times New Roman"/>
+        </w:rPr>
+        <w:t>VS, Mercurial</w:t>
+      </w:r>
+      <w:r>
+        <w:rPr>
+          <w:rFonts w:cs="Times New Roman"/>
+        </w:rPr>
+        <w:t xml:space="preserve"> and SVN; or commercial: SourceSafe, TFS, PVCS (Serena) and </w:t>
       </w:r>
       <w:proofErr w:type="spellStart"/>
       <w:r>
         <w:rPr>
           <w:rFonts w:cs="Times New Roman"/>
         </w:rPr>
-        <w:t>Git</w:t>
+        <w:t>ClearCase</w:t>
       </w:r>
       <w:proofErr w:type="spellEnd"/>
       <w:r>
         <w:rPr>
           <w:rFonts w:cs="Times New Roman"/>
         </w:rPr>
-        <w:t xml:space="preserve">, the version control system that </w:t>
-      </w:r>
-      <w:proofErr w:type="spellStart"/>
-      <w:r>
-        <w:rPr>
-          <w:rFonts w:cs="Times New Roman"/>
-        </w:rPr>
-        <w:t>Github</w:t>
-      </w:r>
-      <w:proofErr w:type="spellEnd"/>
-      <w:r>
-        <w:rPr>
-          <w:rFonts w:cs="Times New Roman"/>
-        </w:rPr>
-        <w:t xml:space="preserve"> uses</w:t>
-      </w:r>
-      <w:r>
-        <w:rPr>
-          <w:rFonts w:cs="Times New Roman"/>
-        </w:rPr>
-        <w:t>,</w:t>
-      </w:r>
-      <w:r>
-        <w:rPr>
-          <w:rFonts w:cs="Times New Roman"/>
-        </w:rPr>
-        <w:t xml:space="preserve"> was </w:t>
-      </w:r>
-      <w:r>
-        <w:rPr>
-          <w:rFonts w:cs="Times New Roman"/>
-        </w:rPr>
-        <w:t xml:space="preserve">designed and developed by Linus Torvalds to control versions of Linux Kernel in 2005 and today is widely used for software development. There are several alternatives to </w:t>
-      </w:r>
-      <w:proofErr w:type="spellStart"/>
-      <w:r>
-        <w:rPr>
-          <w:rFonts w:cs="Times New Roman"/>
-        </w:rPr>
-        <w:t>Github</w:t>
-      </w:r>
-      <w:proofErr w:type="spellEnd"/>
-      <w:r>
-        <w:rPr>
-          <w:rFonts w:cs="Times New Roman"/>
-        </w:rPr>
-        <w:t>, some of them</w:t>
-      </w:r>
-      <w:r>
-        <w:rPr>
-          <w:rFonts w:cs="Times New Roman"/>
-        </w:rPr>
-        <w:t xml:space="preserve"> are</w:t>
-      </w:r>
-      <w:r>
-        <w:rPr>
-          <w:rFonts w:cs="Times New Roman"/>
-        </w:rPr>
-        <w:t xml:space="preserve"> free: C</w:t>
-      </w:r>
-      <w:r>
-        <w:rPr>
-          <w:rFonts w:cs="Times New Roman"/>
-        </w:rPr>
-        <w:t>VS, Mercurial</w:t>
-      </w:r>
-      <w:r>
-        <w:rPr>
-          <w:rFonts w:cs="Times New Roman"/>
-        </w:rPr>
-        <w:t xml:space="preserve"> and SVN; or commercial: SourceSafe, TFS, PVCS (Serena) and </w:t>
-      </w:r>
-      <w:proofErr w:type="spellStart"/>
-      <w:r>
-        <w:rPr>
-          <w:rFonts w:cs="Times New Roman"/>
-        </w:rPr>
-        <w:t>ClearCase</w:t>
-      </w:r>
-      <w:proofErr w:type="spellEnd"/>
-      <w:r>
-        <w:rPr>
-          <w:rFonts w:cs="Times New Roman"/>
-        </w:rPr>
         <w:t>.</w:t>
       </w:r>
       <w:r>
@@ -337,13 +313,7 @@
         <w:rPr>
           <w:rFonts w:cs="Times New Roman"/>
         </w:rPr>
-        <w:t xml:space="preserve"> for example</w:t>
-      </w:r>
-      <w:r>
-        <w:rPr>
-          <w:rFonts w:cs="Times New Roman"/>
-        </w:rPr>
-        <w:t>:</w:t>
+        <w:t xml:space="preserve"> for example:</w:t>
       </w:r>
       <w:r>
         <w:rPr>
@@ -393,7 +363,7 @@
         <w:spacing w:line="480" w:lineRule="auto"/>
         <w:jc w:val="both"/>
         <w:rPr>
-          <w:rFonts w:ascii="Times New Roman" w:hAnsi="Times New Roman" w:cs="Times New Roman"/>
+          <w:rFonts w:cs="Times New Roman"/>
           <w:i/>
         </w:rPr>
       </w:pPr>
@@ -403,14 +373,14 @@
         <w:spacing w:line="480" w:lineRule="auto"/>
         <w:jc w:val="both"/>
         <w:rPr>
-          <w:rFonts w:ascii="Times New Roman" w:hAnsi="Times New Roman" w:cs="Times New Roman"/>
+          <w:rFonts w:cs="Times New Roman"/>
           <w:b/>
           <w:i/>
         </w:rPr>
       </w:pPr>
       <w:r>
         <w:rPr>
-          <w:rFonts w:ascii="Times New Roman" w:hAnsi="Times New Roman" w:cs="Times New Roman"/>
+          <w:rFonts w:cs="Times New Roman"/>
           <w:b/>
           <w:i/>
         </w:rPr>
@@ -419,7 +389,7 @@
       <w:proofErr w:type="spellStart"/>
       <w:r>
         <w:rPr>
-          <w:rFonts w:ascii="Times New Roman" w:hAnsi="Times New Roman" w:cs="Times New Roman"/>
+          <w:rFonts w:cs="Times New Roman"/>
           <w:b/>
           <w:i/>
         </w:rPr>
@@ -428,7 +398,7 @@
       <w:proofErr w:type="spellEnd"/>
       <w:r>
         <w:rPr>
-          <w:rFonts w:ascii="Times New Roman" w:hAnsi="Times New Roman" w:cs="Times New Roman"/>
+          <w:rFonts w:cs="Times New Roman"/>
           <w:b/>
           <w:i/>
         </w:rPr>
@@ -440,7 +410,7 @@
         <w:spacing w:line="480" w:lineRule="auto"/>
         <w:jc w:val="both"/>
         <w:rPr>
-          <w:rFonts w:ascii="Times New Roman" w:hAnsi="Times New Roman" w:cs="Times New Roman"/>
+          <w:rFonts w:cs="Times New Roman"/>
           <w:i/>
         </w:rPr>
       </w:pPr>
@@ -455,14 +425,14 @@
         <w:spacing w:line="480" w:lineRule="auto"/>
         <w:jc w:val="both"/>
         <w:rPr>
-          <w:rFonts w:ascii="Times New Roman" w:hAnsi="Times New Roman" w:cs="Times New Roman"/>
-          <w:sz w:val="24"/>
-          <w:szCs w:val="24"/>
-        </w:rPr>
-      </w:pPr>
-      <w:r>
-        <w:rPr>
-          <w:rFonts w:ascii="Times New Roman" w:hAnsi="Times New Roman" w:cs="Times New Roman"/>
+          <w:rFonts w:cs="Times New Roman"/>
+          <w:sz w:val="24"/>
+          <w:szCs w:val="24"/>
+        </w:rPr>
+      </w:pPr>
+      <w:r>
+        <w:rPr>
+          <w:rFonts w:cs="Times New Roman"/>
           <w:sz w:val="24"/>
           <w:szCs w:val="24"/>
         </w:rPr>
@@ -479,90 +449,18 @@
         <w:spacing w:line="480" w:lineRule="auto"/>
         <w:jc w:val="both"/>
         <w:rPr>
-          <w:rFonts w:ascii="Times New Roman" w:hAnsi="Times New Roman" w:cs="Times New Roman"/>
-          <w:sz w:val="24"/>
-          <w:szCs w:val="24"/>
-        </w:rPr>
-      </w:pPr>
-      <w:r>
-        <w:rPr>
-          <w:rFonts w:ascii="Times New Roman" w:hAnsi="Times New Roman" w:cs="Times New Roman"/>
-          <w:sz w:val="24"/>
-          <w:szCs w:val="24"/>
-        </w:rPr>
-        <w:t>Is a 'Place</w:t>
-      </w:r>
-      <w:r>
-        <w:rPr>
-          <w:rFonts w:ascii="Times New Roman" w:hAnsi="Times New Roman" w:cs="Times New Roman"/>
-          <w:sz w:val="24"/>
-          <w:szCs w:val="24"/>
-        </w:rPr>
-        <w:t xml:space="preserve">' that </w:t>
-      </w:r>
-      <w:r>
-        <w:rPr>
-          <w:rFonts w:ascii="Times New Roman" w:hAnsi="Times New Roman" w:cs="Times New Roman"/>
-          <w:sz w:val="24"/>
-          <w:szCs w:val="24"/>
-        </w:rPr>
-        <w:t>you can store</w:t>
-      </w:r>
-      <w:r>
-        <w:rPr>
-          <w:rFonts w:ascii="Times New Roman" w:hAnsi="Times New Roman" w:cs="Times New Roman"/>
-          <w:sz w:val="24"/>
-          <w:szCs w:val="24"/>
-        </w:rPr>
-        <w:t xml:space="preserve"> file</w:t>
-      </w:r>
-      <w:r>
-        <w:rPr>
-          <w:rFonts w:ascii="Times New Roman" w:hAnsi="Times New Roman" w:cs="Times New Roman"/>
-          <w:sz w:val="24"/>
-          <w:szCs w:val="24"/>
-        </w:rPr>
-        <w:t xml:space="preserve">s maintaining a version control. </w:t>
-      </w:r>
-      <w:r>
-        <w:rPr>
-          <w:rFonts w:ascii="Times New Roman" w:hAnsi="Times New Roman" w:cs="Times New Roman"/>
-          <w:sz w:val="24"/>
-          <w:szCs w:val="24"/>
-        </w:rPr>
-        <w:t>A</w:t>
-      </w:r>
-      <w:r>
-        <w:rPr>
-          <w:rFonts w:ascii="Times New Roman" w:hAnsi="Times New Roman" w:cs="Times New Roman"/>
-          <w:sz w:val="24"/>
-          <w:szCs w:val="24"/>
-        </w:rPr>
-        <w:t>ll</w:t>
-      </w:r>
-      <w:r>
-        <w:rPr>
-          <w:rFonts w:ascii="Times New Roman" w:hAnsi="Times New Roman" w:cs="Times New Roman"/>
-          <w:sz w:val="24"/>
-          <w:szCs w:val="24"/>
-        </w:rPr>
-        <w:t xml:space="preserve"> re</w:t>
-      </w:r>
-      <w:r>
-        <w:rPr>
-          <w:rFonts w:ascii="Times New Roman" w:hAnsi="Times New Roman" w:cs="Times New Roman"/>
-          <w:sz w:val="24"/>
-          <w:szCs w:val="24"/>
-        </w:rPr>
-        <w:t xml:space="preserve">pository has access properties </w:t>
-      </w:r>
-      <w:r>
-        <w:rPr>
-          <w:rFonts w:ascii="Times New Roman" w:hAnsi="Times New Roman" w:cs="Times New Roman"/>
-          <w:sz w:val="24"/>
-          <w:szCs w:val="24"/>
-        </w:rPr>
-        <w:t>and a history of commits.</w:t>
+          <w:rFonts w:cs="Times New Roman"/>
+          <w:sz w:val="24"/>
+          <w:szCs w:val="24"/>
+        </w:rPr>
+      </w:pPr>
+      <w:r>
+        <w:rPr>
+          <w:rFonts w:cs="Times New Roman"/>
+          <w:sz w:val="24"/>
+          <w:szCs w:val="24"/>
+        </w:rPr>
+        <w:t>Is a 'Place' that you can store files maintaining a version control. All repository has access properties and a history of commits.</w:t>
       </w:r>
     </w:p>
     <w:p>
@@ -575,14 +473,14 @@
         <w:spacing w:line="480" w:lineRule="auto"/>
         <w:jc w:val="both"/>
         <w:rPr>
-          <w:rFonts w:ascii="Times New Roman" w:hAnsi="Times New Roman" w:cs="Times New Roman"/>
-          <w:sz w:val="24"/>
-          <w:szCs w:val="24"/>
-        </w:rPr>
-      </w:pPr>
-      <w:r>
-        <w:rPr>
-          <w:rFonts w:ascii="Times New Roman" w:hAnsi="Times New Roman" w:cs="Times New Roman"/>
+          <w:rFonts w:cs="Times New Roman"/>
+          <w:sz w:val="24"/>
+          <w:szCs w:val="24"/>
+        </w:rPr>
+      </w:pPr>
+      <w:r>
+        <w:rPr>
+          <w:rFonts w:cs="Times New Roman"/>
           <w:sz w:val="24"/>
           <w:szCs w:val="24"/>
         </w:rPr>
@@ -599,34 +497,18 @@
         <w:spacing w:line="480" w:lineRule="auto"/>
         <w:jc w:val="both"/>
         <w:rPr>
-          <w:rFonts w:ascii="Times New Roman" w:hAnsi="Times New Roman" w:cs="Times New Roman"/>
-          <w:sz w:val="24"/>
-          <w:szCs w:val="24"/>
-        </w:rPr>
-      </w:pPr>
-      <w:r>
-        <w:rPr>
-          <w:rFonts w:ascii="Times New Roman" w:hAnsi="Times New Roman" w:cs="Times New Roman"/>
-          <w:sz w:val="24"/>
-          <w:szCs w:val="24"/>
-        </w:rPr>
-        <w:t>Collection of changes made to a f</w:t>
-      </w:r>
-      <w:r>
-        <w:rPr>
-          <w:rFonts w:ascii="Times New Roman" w:hAnsi="Times New Roman" w:cs="Times New Roman"/>
-          <w:sz w:val="24"/>
-          <w:szCs w:val="24"/>
-        </w:rPr>
-        <w:t>ile and sent to the repository</w:t>
-      </w:r>
-      <w:r>
-        <w:rPr>
-          <w:rFonts w:ascii="Times New Roman" w:hAnsi="Times New Roman" w:cs="Times New Roman"/>
-          <w:sz w:val="24"/>
-          <w:szCs w:val="24"/>
-        </w:rPr>
-        <w:t>.</w:t>
+          <w:rFonts w:cs="Times New Roman"/>
+          <w:sz w:val="24"/>
+          <w:szCs w:val="24"/>
+        </w:rPr>
+      </w:pPr>
+      <w:r>
+        <w:rPr>
+          <w:rFonts w:cs="Times New Roman"/>
+          <w:sz w:val="24"/>
+          <w:szCs w:val="24"/>
+        </w:rPr>
+        <w:t>Collection of changes made to a file and sent to the repository.</w:t>
       </w:r>
     </w:p>
     <w:p>
@@ -639,14 +521,14 @@
         <w:spacing w:line="480" w:lineRule="auto"/>
         <w:jc w:val="both"/>
         <w:rPr>
-          <w:rFonts w:ascii="Times New Roman" w:hAnsi="Times New Roman" w:cs="Times New Roman"/>
-          <w:sz w:val="24"/>
-          <w:szCs w:val="24"/>
-        </w:rPr>
-      </w:pPr>
-      <w:r>
-        <w:rPr>
-          <w:rFonts w:ascii="Times New Roman" w:hAnsi="Times New Roman" w:cs="Times New Roman"/>
+          <w:rFonts w:cs="Times New Roman"/>
+          <w:sz w:val="24"/>
+          <w:szCs w:val="24"/>
+        </w:rPr>
+      </w:pPr>
+      <w:r>
+        <w:rPr>
+          <w:rFonts w:cs="Times New Roman"/>
           <w:sz w:val="24"/>
           <w:szCs w:val="24"/>
         </w:rPr>
@@ -663,14 +545,14 @@
         <w:spacing w:line="480" w:lineRule="auto"/>
         <w:jc w:val="both"/>
         <w:rPr>
-          <w:rFonts w:ascii="Times New Roman" w:hAnsi="Times New Roman" w:cs="Times New Roman"/>
-          <w:sz w:val="24"/>
-          <w:szCs w:val="24"/>
-        </w:rPr>
-      </w:pPr>
-      <w:r>
-        <w:rPr>
-          <w:rFonts w:ascii="Times New Roman" w:hAnsi="Times New Roman" w:cs="Times New Roman"/>
+          <w:rFonts w:cs="Times New Roman"/>
+          <w:sz w:val="24"/>
+          <w:szCs w:val="24"/>
+        </w:rPr>
+      </w:pPr>
+      <w:r>
+        <w:rPr>
+          <w:rFonts w:cs="Times New Roman"/>
           <w:sz w:val="24"/>
           <w:szCs w:val="24"/>
         </w:rPr>
@@ -684,7 +566,7 @@
         <w:ind w:left="1080"/>
         <w:jc w:val="both"/>
         <w:rPr>
-          <w:rFonts w:ascii="Times New Roman" w:hAnsi="Times New Roman" w:cs="Times New Roman"/>
+          <w:rFonts w:cs="Times New Roman"/>
           <w:sz w:val="24"/>
           <w:szCs w:val="24"/>
         </w:rPr>
@@ -700,14 +582,14 @@
         <w:spacing w:line="480" w:lineRule="auto"/>
         <w:jc w:val="both"/>
         <w:rPr>
-          <w:rFonts w:ascii="Times New Roman" w:hAnsi="Times New Roman" w:cs="Times New Roman"/>
-          <w:sz w:val="24"/>
-          <w:szCs w:val="24"/>
-        </w:rPr>
-      </w:pPr>
-      <w:r>
-        <w:rPr>
-          <w:rFonts w:ascii="Times New Roman" w:hAnsi="Times New Roman" w:cs="Times New Roman"/>
+          <w:rFonts w:cs="Times New Roman"/>
+          <w:sz w:val="24"/>
+          <w:szCs w:val="24"/>
+        </w:rPr>
+      </w:pPr>
+      <w:r>
+        <w:rPr>
+          <w:rFonts w:cs="Times New Roman"/>
           <w:sz w:val="24"/>
           <w:szCs w:val="24"/>
         </w:rPr>
@@ -725,34 +607,18 @@
         <w:spacing w:line="480" w:lineRule="auto"/>
         <w:jc w:val="both"/>
         <w:rPr>
-          <w:rFonts w:ascii="Times New Roman" w:hAnsi="Times New Roman" w:cs="Times New Roman"/>
-          <w:sz w:val="24"/>
-          <w:szCs w:val="24"/>
-        </w:rPr>
-      </w:pPr>
-      <w:r>
-        <w:rPr>
-          <w:rFonts w:ascii="Times New Roman" w:hAnsi="Times New Roman" w:cs="Times New Roman"/>
-          <w:sz w:val="24"/>
-          <w:szCs w:val="24"/>
-        </w:rPr>
-        <w:t xml:space="preserve">Is </w:t>
-      </w:r>
-      <w:r>
-        <w:rPr>
-          <w:rFonts w:ascii="Times New Roman" w:hAnsi="Times New Roman" w:cs="Times New Roman"/>
-          <w:sz w:val="24"/>
-          <w:szCs w:val="24"/>
-        </w:rPr>
-        <w:t>lightweight movable pointer to one of the commits</w:t>
-      </w:r>
-      <w:r>
-        <w:rPr>
-          <w:rFonts w:ascii="Times New Roman" w:hAnsi="Times New Roman" w:cs="Times New Roman"/>
-          <w:sz w:val="24"/>
-          <w:szCs w:val="24"/>
-        </w:rPr>
-        <w:t>.</w:t>
+          <w:rFonts w:cs="Times New Roman"/>
+          <w:sz w:val="24"/>
+          <w:szCs w:val="24"/>
+        </w:rPr>
+      </w:pPr>
+      <w:r>
+        <w:rPr>
+          <w:rFonts w:cs="Times New Roman"/>
+          <w:sz w:val="24"/>
+          <w:szCs w:val="24"/>
+        </w:rPr>
+        <w:t>Is lightweight movable pointer to one of the commits.</w:t>
       </w:r>
     </w:p>
     <w:p>
@@ -765,14 +631,14 @@
         <w:spacing w:line="480" w:lineRule="auto"/>
         <w:jc w:val="both"/>
         <w:rPr>
-          <w:rFonts w:ascii="Times New Roman" w:hAnsi="Times New Roman" w:cs="Times New Roman"/>
-          <w:sz w:val="24"/>
-          <w:szCs w:val="24"/>
-        </w:rPr>
-      </w:pPr>
-      <w:r>
-        <w:rPr>
-          <w:rFonts w:ascii="Times New Roman" w:hAnsi="Times New Roman" w:cs="Times New Roman"/>
+          <w:rFonts w:cs="Times New Roman"/>
+          <w:sz w:val="24"/>
+          <w:szCs w:val="24"/>
+        </w:rPr>
+      </w:pPr>
+      <w:r>
+        <w:rPr>
+          <w:rFonts w:cs="Times New Roman"/>
           <w:sz w:val="24"/>
           <w:szCs w:val="24"/>
         </w:rPr>
@@ -789,14 +655,14 @@
         <w:spacing w:line="480" w:lineRule="auto"/>
         <w:jc w:val="both"/>
         <w:rPr>
-          <w:rFonts w:ascii="Times New Roman" w:hAnsi="Times New Roman" w:cs="Times New Roman"/>
-          <w:sz w:val="24"/>
-          <w:szCs w:val="24"/>
-        </w:rPr>
-      </w:pPr>
-      <w:r>
-        <w:rPr>
-          <w:rFonts w:ascii="Times New Roman" w:hAnsi="Times New Roman" w:cs="Times New Roman"/>
+          <w:rFonts w:cs="Times New Roman"/>
+          <w:sz w:val="24"/>
+          <w:szCs w:val="24"/>
+        </w:rPr>
+      </w:pPr>
+      <w:r>
+        <w:rPr>
+          <w:rFonts w:cs="Times New Roman"/>
           <w:sz w:val="24"/>
           <w:szCs w:val="24"/>
         </w:rPr>
@@ -813,14 +679,14 @@
         <w:spacing w:line="480" w:lineRule="auto"/>
         <w:jc w:val="both"/>
         <w:rPr>
-          <w:rFonts w:ascii="Times New Roman" w:hAnsi="Times New Roman" w:cs="Times New Roman"/>
-          <w:sz w:val="24"/>
-          <w:szCs w:val="24"/>
-        </w:rPr>
-      </w:pPr>
-      <w:r>
-        <w:rPr>
-          <w:rFonts w:ascii="Times New Roman" w:hAnsi="Times New Roman" w:cs="Times New Roman"/>
+          <w:rFonts w:cs="Times New Roman"/>
+          <w:sz w:val="24"/>
+          <w:szCs w:val="24"/>
+        </w:rPr>
+      </w:pPr>
+      <w:r>
+        <w:rPr>
+          <w:rFonts w:cs="Times New Roman"/>
           <w:sz w:val="24"/>
           <w:szCs w:val="24"/>
         </w:rPr>
@@ -837,14 +703,14 @@
         <w:spacing w:line="480" w:lineRule="auto"/>
         <w:jc w:val="both"/>
         <w:rPr>
-          <w:rFonts w:ascii="Times New Roman" w:hAnsi="Times New Roman" w:cs="Times New Roman"/>
-          <w:sz w:val="24"/>
-          <w:szCs w:val="24"/>
-        </w:rPr>
-      </w:pPr>
-      <w:r>
-        <w:rPr>
-          <w:rFonts w:ascii="Times New Roman" w:hAnsi="Times New Roman" w:cs="Times New Roman"/>
+          <w:rFonts w:cs="Times New Roman"/>
+          <w:sz w:val="24"/>
+          <w:szCs w:val="24"/>
+        </w:rPr>
+      </w:pPr>
+      <w:r>
+        <w:rPr>
+          <w:rFonts w:cs="Times New Roman"/>
           <w:sz w:val="24"/>
           <w:szCs w:val="24"/>
         </w:rPr>
@@ -861,14 +727,14 @@
         <w:spacing w:line="480" w:lineRule="auto"/>
         <w:jc w:val="both"/>
         <w:rPr>
-          <w:rFonts w:ascii="Times New Roman" w:hAnsi="Times New Roman" w:cs="Times New Roman"/>
-          <w:sz w:val="24"/>
-          <w:szCs w:val="24"/>
-        </w:rPr>
-      </w:pPr>
-      <w:r>
-        <w:rPr>
-          <w:rFonts w:ascii="Times New Roman" w:hAnsi="Times New Roman" w:cs="Times New Roman"/>
+          <w:rFonts w:cs="Times New Roman"/>
+          <w:sz w:val="24"/>
+          <w:szCs w:val="24"/>
+        </w:rPr>
+      </w:pPr>
+      <w:r>
+        <w:rPr>
+          <w:rFonts w:cs="Times New Roman"/>
           <w:sz w:val="24"/>
           <w:szCs w:val="24"/>
         </w:rPr>
@@ -885,34 +751,18 @@
         <w:spacing w:line="480" w:lineRule="auto"/>
         <w:jc w:val="both"/>
         <w:rPr>
-          <w:rFonts w:ascii="Times New Roman" w:hAnsi="Times New Roman" w:cs="Times New Roman"/>
-          <w:sz w:val="24"/>
-          <w:szCs w:val="24"/>
-        </w:rPr>
-      </w:pPr>
-      <w:r>
-        <w:rPr>
-          <w:rFonts w:ascii="Times New Roman" w:hAnsi="Times New Roman" w:cs="Times New Roman"/>
-          <w:sz w:val="24"/>
-          <w:szCs w:val="24"/>
-        </w:rPr>
-        <w:t>Command used i</w:t>
-      </w:r>
-      <w:r>
-        <w:rPr>
-          <w:rFonts w:ascii="Times New Roman" w:hAnsi="Times New Roman" w:cs="Times New Roman"/>
-          <w:sz w:val="24"/>
-          <w:szCs w:val="24"/>
-        </w:rPr>
-        <w:t>f you need to collab</w:t>
-      </w:r>
-      <w:r>
-        <w:rPr>
-          <w:rFonts w:ascii="Times New Roman" w:hAnsi="Times New Roman" w:cs="Times New Roman"/>
-          <w:sz w:val="24"/>
-          <w:szCs w:val="24"/>
-        </w:rPr>
-        <w:t>orate with someone on a project or you need a copy of your project.</w:t>
+          <w:rFonts w:cs="Times New Roman"/>
+          <w:sz w:val="24"/>
+          <w:szCs w:val="24"/>
+        </w:rPr>
+      </w:pPr>
+      <w:r>
+        <w:rPr>
+          <w:rFonts w:cs="Times New Roman"/>
+          <w:sz w:val="24"/>
+          <w:szCs w:val="24"/>
+        </w:rPr>
+        <w:t>Command used if you need to collaborate with someone on a project or you need a copy of your project.</w:t>
       </w:r>
     </w:p>
     <w:p>
@@ -925,14 +775,14 @@
         <w:spacing w:line="480" w:lineRule="auto"/>
         <w:jc w:val="both"/>
         <w:rPr>
-          <w:rFonts w:ascii="Times New Roman" w:hAnsi="Times New Roman" w:cs="Times New Roman"/>
-          <w:sz w:val="24"/>
-          <w:szCs w:val="24"/>
-        </w:rPr>
-      </w:pPr>
-      <w:r>
-        <w:rPr>
-          <w:rFonts w:ascii="Times New Roman" w:hAnsi="Times New Roman" w:cs="Times New Roman"/>
+          <w:rFonts w:cs="Times New Roman"/>
+          <w:sz w:val="24"/>
+          <w:szCs w:val="24"/>
+        </w:rPr>
+      </w:pPr>
+      <w:r>
+        <w:rPr>
+          <w:rFonts w:cs="Times New Roman"/>
           <w:sz w:val="24"/>
           <w:szCs w:val="24"/>
         </w:rPr>
@@ -949,34 +799,18 @@
         <w:spacing w:line="480" w:lineRule="auto"/>
         <w:jc w:val="both"/>
         <w:rPr>
-          <w:rFonts w:ascii="Times New Roman" w:hAnsi="Times New Roman" w:cs="Times New Roman"/>
-          <w:sz w:val="24"/>
-          <w:szCs w:val="24"/>
-        </w:rPr>
-      </w:pPr>
-      <w:r>
-        <w:rPr>
-          <w:rFonts w:ascii="Times New Roman" w:hAnsi="Times New Roman" w:cs="Times New Roman"/>
-          <w:sz w:val="24"/>
-          <w:szCs w:val="24"/>
-        </w:rPr>
-        <w:t xml:space="preserve">Command used to </w:t>
-      </w:r>
-      <w:r>
-        <w:rPr>
-          <w:rFonts w:ascii="Times New Roman" w:hAnsi="Times New Roman" w:cs="Times New Roman"/>
-          <w:sz w:val="24"/>
-          <w:szCs w:val="24"/>
-        </w:rPr>
-        <w:t>merge any pulled commits into the branch you are currently working in</w:t>
-      </w:r>
-      <w:r>
-        <w:rPr>
-          <w:rFonts w:ascii="Times New Roman" w:hAnsi="Times New Roman" w:cs="Times New Roman"/>
-          <w:sz w:val="24"/>
-          <w:szCs w:val="24"/>
-        </w:rPr>
-        <w:t>.</w:t>
+          <w:rFonts w:cs="Times New Roman"/>
+          <w:sz w:val="24"/>
+          <w:szCs w:val="24"/>
+        </w:rPr>
+      </w:pPr>
+      <w:r>
+        <w:rPr>
+          <w:rFonts w:cs="Times New Roman"/>
+          <w:sz w:val="24"/>
+          <w:szCs w:val="24"/>
+        </w:rPr>
+        <w:t>Command used to merge any pulled commits into the branch you are currently working in.</w:t>
       </w:r>
     </w:p>
     <w:p>
@@ -989,14 +823,14 @@
         <w:spacing w:line="480" w:lineRule="auto"/>
         <w:jc w:val="both"/>
         <w:rPr>
-          <w:rFonts w:ascii="Times New Roman" w:hAnsi="Times New Roman" w:cs="Times New Roman"/>
-          <w:sz w:val="24"/>
-          <w:szCs w:val="24"/>
-        </w:rPr>
-      </w:pPr>
-      <w:r>
-        <w:rPr>
-          <w:rFonts w:ascii="Times New Roman" w:hAnsi="Times New Roman" w:cs="Times New Roman"/>
+          <w:rFonts w:cs="Times New Roman"/>
+          <w:sz w:val="24"/>
+          <w:szCs w:val="24"/>
+        </w:rPr>
+      </w:pPr>
+      <w:r>
+        <w:rPr>
+          <w:rFonts w:cs="Times New Roman"/>
           <w:sz w:val="24"/>
           <w:szCs w:val="24"/>
         </w:rPr>
@@ -1013,47 +847,369 @@
         <w:spacing w:line="480" w:lineRule="auto"/>
         <w:jc w:val="both"/>
         <w:rPr>
-          <w:rFonts w:ascii="Times New Roman" w:hAnsi="Times New Roman" w:cs="Times New Roman"/>
-          <w:sz w:val="24"/>
-          <w:szCs w:val="24"/>
-        </w:rPr>
-      </w:pPr>
-      <w:r>
-        <w:rPr>
-          <w:rFonts w:ascii="Times New Roman" w:hAnsi="Times New Roman" w:cs="Times New Roman"/>
-          <w:sz w:val="24"/>
-          <w:szCs w:val="24"/>
-        </w:rPr>
-        <w:t>Is a command to tell others about changes you’ve pushed to a repository</w:t>
+          <w:rFonts w:cs="Times New Roman"/>
+          <w:sz w:val="24"/>
+          <w:szCs w:val="24"/>
+        </w:rPr>
+      </w:pPr>
+      <w:r>
+        <w:rPr>
+          <w:rFonts w:cs="Times New Roman"/>
+          <w:sz w:val="24"/>
+          <w:szCs w:val="24"/>
+        </w:rPr>
+        <w:t>Is a command to tell others about changes you’ve pushed to a repository.</w:t>
+      </w:r>
+    </w:p>
+    <w:p>
+      <w:pPr>
+        <w:spacing w:line="480" w:lineRule="auto"/>
+        <w:jc w:val="both"/>
+        <w:rPr>
+          <w:rFonts w:cs="Times New Roman"/>
+        </w:rPr>
+      </w:pPr>
+    </w:p>
+    <w:p>
+      <w:pPr>
+        <w:jc w:val="both"/>
+        <w:rPr>
+          <w:rFonts w:cs="Times New Roman"/>
+        </w:rPr>
+      </w:pPr>
+      <w:r>
+        <w:rPr>
+          <w:rFonts w:cs="Times New Roman"/>
+        </w:rPr>
+        <w:t>Updating README</w:t>
+      </w:r>
+    </w:p>
+    <w:p>
+      <w:pPr>
+        <w:jc w:val="both"/>
+        <w:rPr>
+          <w:rFonts w:cs="Times New Roman"/>
+        </w:rPr>
+      </w:pPr>
+    </w:p>
+    <w:p>
+      <w:pPr>
+        <w:pStyle w:val="ListParagraph"/>
+        <w:widowControl w:val="0"/>
+        <w:numPr>
+          <w:ilvl w:val="0"/>
+          <w:numId w:val="4"/>
+        </w:numPr>
+        <w:tabs>
+          <w:tab w:val="left" w:pos="560"/>
+          <w:tab w:val="left" w:pos="1120"/>
+          <w:tab w:val="left" w:pos="1680"/>
+          <w:tab w:val="left" w:pos="2240"/>
+          <w:tab w:val="left" w:pos="2800"/>
+          <w:tab w:val="left" w:pos="3360"/>
+          <w:tab w:val="left" w:pos="3920"/>
+          <w:tab w:val="left" w:pos="4480"/>
+          <w:tab w:val="left" w:pos="5040"/>
+          <w:tab w:val="left" w:pos="5600"/>
+          <w:tab w:val="left" w:pos="6160"/>
+          <w:tab w:val="left" w:pos="6720"/>
+        </w:tabs>
+        <w:autoSpaceDE w:val="0"/>
+        <w:autoSpaceDN w:val="0"/>
+        <w:adjustRightInd w:val="0"/>
+        <w:rPr>
+          <w:rFonts w:cs="Menlo"/>
+          <w:color w:val="000000"/>
+          <w:sz w:val="24"/>
+          <w:szCs w:val="24"/>
+        </w:rPr>
+      </w:pPr>
+      <w:r>
+        <w:rPr>
+          <w:rFonts w:cs="Times New Roman"/>
+          <w:sz w:val="24"/>
+          <w:szCs w:val="24"/>
+        </w:rPr>
+        <w:t xml:space="preserve">I used </w:t>
+      </w:r>
+      <w:r>
+        <w:rPr>
+          <w:rFonts w:cs="Menlo"/>
+          <w:i/>
+          <w:color w:val="000000"/>
+          <w:sz w:val="24"/>
+          <w:szCs w:val="24"/>
+        </w:rPr>
+        <w:t xml:space="preserve">$ </w:t>
+      </w:r>
+      <w:proofErr w:type="spellStart"/>
+      <w:r>
+        <w:rPr>
+          <w:rFonts w:cs="Menlo"/>
+          <w:i/>
+          <w:color w:val="000000"/>
+          <w:sz w:val="24"/>
+          <w:szCs w:val="24"/>
+        </w:rPr>
+        <w:t>git</w:t>
+      </w:r>
+      <w:proofErr w:type="spellEnd"/>
+      <w:r>
+        <w:rPr>
+          <w:rFonts w:cs="Menlo"/>
+          <w:i/>
+          <w:color w:val="000000"/>
+          <w:sz w:val="24"/>
+          <w:szCs w:val="24"/>
+        </w:rPr>
+        <w:t xml:space="preserve"> clone </w:t>
+      </w:r>
+      <w:hyperlink r:id="rId5" w:history="1">
+        <w:r>
+          <w:rPr>
+            <w:rStyle w:val="Hyperlink"/>
+            <w:rFonts w:cs="Menlo"/>
+            <w:i/>
+            <w:sz w:val="24"/>
+            <w:szCs w:val="24"/>
+          </w:rPr>
+          <w:t>https://github.com/paceuniversity/courses.git</w:t>
+        </w:r>
+      </w:hyperlink>
+      <w:r>
+        <w:rPr>
+          <w:rFonts w:cs="Menlo"/>
+          <w:i/>
+          <w:color w:val="000000"/>
+          <w:sz w:val="24"/>
+          <w:szCs w:val="24"/>
+        </w:rPr>
+        <w:t xml:space="preserve"> </w:t>
+      </w:r>
+      <w:r>
+        <w:rPr>
+          <w:rFonts w:cs="Menlo"/>
+          <w:color w:val="000000"/>
+          <w:sz w:val="24"/>
+          <w:szCs w:val="24"/>
+        </w:rPr>
+        <w:t>to clone (copy) the repo to my local folder.</w:t>
+      </w:r>
+    </w:p>
+    <w:p>
+      <w:pPr>
+        <w:pStyle w:val="ListParagraph"/>
+        <w:widowControl w:val="0"/>
+        <w:numPr>
+          <w:ilvl w:val="0"/>
+          <w:numId w:val="4"/>
+        </w:numPr>
+        <w:tabs>
+          <w:tab w:val="left" w:pos="560"/>
+          <w:tab w:val="left" w:pos="1120"/>
+          <w:tab w:val="left" w:pos="1680"/>
+          <w:tab w:val="left" w:pos="2240"/>
+          <w:tab w:val="left" w:pos="2800"/>
+          <w:tab w:val="left" w:pos="3360"/>
+          <w:tab w:val="left" w:pos="3920"/>
+          <w:tab w:val="left" w:pos="4480"/>
+          <w:tab w:val="left" w:pos="5040"/>
+          <w:tab w:val="left" w:pos="5600"/>
+          <w:tab w:val="left" w:pos="6160"/>
+          <w:tab w:val="left" w:pos="6720"/>
+        </w:tabs>
+        <w:autoSpaceDE w:val="0"/>
+        <w:autoSpaceDN w:val="0"/>
+        <w:adjustRightInd w:val="0"/>
+        <w:rPr>
+          <w:rFonts w:cs="Menlo"/>
+          <w:color w:val="000000"/>
+          <w:sz w:val="24"/>
+          <w:szCs w:val="24"/>
+        </w:rPr>
+      </w:pPr>
+      <w:r>
+        <w:rPr>
+          <w:rFonts w:cs="Menlo"/>
+          <w:color w:val="000000"/>
+          <w:sz w:val="24"/>
+          <w:szCs w:val="24"/>
+        </w:rPr>
+        <w:t xml:space="preserve"> </w:t>
+      </w:r>
+      <w:r>
+        <w:rPr>
+          <w:rFonts w:cs="Menlo"/>
+          <w:color w:val="000000"/>
+          <w:sz w:val="24"/>
+          <w:szCs w:val="24"/>
+        </w:rPr>
+        <w:t>I used VIM README.MD to edit the file and put my name on it</w:t>
+      </w:r>
+      <w:r>
+        <w:rPr>
+          <w:rFonts w:cs="Menlo"/>
+          <w:color w:val="000000"/>
+          <w:sz w:val="24"/>
+          <w:szCs w:val="24"/>
+        </w:rPr>
+        <w:t>.</w:t>
+      </w:r>
+    </w:p>
+    <w:p>
+      <w:pPr>
+        <w:pStyle w:val="ListParagraph"/>
+        <w:widowControl w:val="0"/>
+        <w:numPr>
+          <w:ilvl w:val="0"/>
+          <w:numId w:val="4"/>
+        </w:numPr>
+        <w:tabs>
+          <w:tab w:val="left" w:pos="560"/>
+          <w:tab w:val="left" w:pos="1120"/>
+          <w:tab w:val="left" w:pos="1680"/>
+          <w:tab w:val="left" w:pos="2240"/>
+          <w:tab w:val="left" w:pos="2800"/>
+          <w:tab w:val="left" w:pos="3360"/>
+          <w:tab w:val="left" w:pos="3920"/>
+          <w:tab w:val="left" w:pos="4480"/>
+          <w:tab w:val="left" w:pos="5040"/>
+          <w:tab w:val="left" w:pos="5600"/>
+          <w:tab w:val="left" w:pos="6160"/>
+          <w:tab w:val="left" w:pos="6720"/>
+        </w:tabs>
+        <w:autoSpaceDE w:val="0"/>
+        <w:autoSpaceDN w:val="0"/>
+        <w:adjustRightInd w:val="0"/>
+        <w:rPr>
+          <w:rFonts w:cs="Menlo"/>
+          <w:color w:val="000000"/>
+          <w:sz w:val="24"/>
+          <w:szCs w:val="24"/>
+        </w:rPr>
+      </w:pPr>
+      <w:r>
+        <w:rPr>
+          <w:rFonts w:cs="Menlo"/>
+          <w:color w:val="000000"/>
+          <w:sz w:val="24"/>
+          <w:szCs w:val="24"/>
+        </w:rPr>
+        <w:t xml:space="preserve"> I used </w:t>
+      </w:r>
+      <w:proofErr w:type="spellStart"/>
+      <w:r>
+        <w:rPr>
+          <w:rFonts w:cs="Menlo"/>
+          <w:color w:val="000000"/>
+          <w:sz w:val="24"/>
+          <w:szCs w:val="24"/>
+        </w:rPr>
+        <w:t>git</w:t>
+      </w:r>
+      <w:proofErr w:type="spellEnd"/>
+      <w:r>
+        <w:rPr>
+          <w:rFonts w:cs="Menlo"/>
+          <w:color w:val="000000"/>
+          <w:sz w:val="24"/>
+          <w:szCs w:val="24"/>
+        </w:rPr>
+        <w:t xml:space="preserve"> commit -m "added my name in the list" to commit my changes</w:t>
+      </w:r>
+      <w:r>
+        <w:rPr>
+          <w:rFonts w:cs="Menlo"/>
+          <w:color w:val="000000"/>
+          <w:sz w:val="24"/>
+          <w:szCs w:val="24"/>
+        </w:rPr>
+        <w:t>.</w:t>
+      </w:r>
+    </w:p>
+    <w:p>
+      <w:pPr>
+        <w:pStyle w:val="ListParagraph"/>
+        <w:widowControl w:val="0"/>
+        <w:numPr>
+          <w:ilvl w:val="0"/>
+          <w:numId w:val="4"/>
+        </w:numPr>
+        <w:tabs>
+          <w:tab w:val="left" w:pos="560"/>
+          <w:tab w:val="left" w:pos="1120"/>
+          <w:tab w:val="left" w:pos="1680"/>
+          <w:tab w:val="left" w:pos="2240"/>
+          <w:tab w:val="left" w:pos="2800"/>
+          <w:tab w:val="left" w:pos="3360"/>
+          <w:tab w:val="left" w:pos="3920"/>
+          <w:tab w:val="left" w:pos="4480"/>
+          <w:tab w:val="left" w:pos="5040"/>
+          <w:tab w:val="left" w:pos="5600"/>
+          <w:tab w:val="left" w:pos="6160"/>
+          <w:tab w:val="left" w:pos="6720"/>
+        </w:tabs>
+        <w:autoSpaceDE w:val="0"/>
+        <w:autoSpaceDN w:val="0"/>
+        <w:adjustRightInd w:val="0"/>
+        <w:rPr>
+          <w:rFonts w:cs="Menlo"/>
+          <w:color w:val="000000"/>
+          <w:sz w:val="24"/>
+          <w:szCs w:val="24"/>
+        </w:rPr>
+      </w:pPr>
+      <w:r>
+        <w:rPr>
+          <w:rFonts w:cs="Menlo"/>
+          <w:color w:val="000000"/>
+          <w:sz w:val="24"/>
+          <w:szCs w:val="24"/>
+        </w:rPr>
+        <w:t xml:space="preserve"> I used $ </w:t>
+      </w:r>
+      <w:proofErr w:type="spellStart"/>
+      <w:r>
+        <w:rPr>
+          <w:rFonts w:cs="Menlo"/>
+          <w:color w:val="000000"/>
+          <w:sz w:val="24"/>
+          <w:szCs w:val="24"/>
+        </w:rPr>
+        <w:t>git</w:t>
+      </w:r>
+      <w:proofErr w:type="spellEnd"/>
+      <w:r>
+        <w:rPr>
+          <w:rFonts w:cs="Menlo"/>
+          <w:color w:val="000000"/>
+          <w:sz w:val="24"/>
+          <w:szCs w:val="24"/>
+        </w:rPr>
+        <w:t xml:space="preserve"> remote add -f master </w:t>
+      </w:r>
+      <w:hyperlink r:id="rId6" w:history="1">
+        <w:r>
+          <w:rPr>
+            <w:rStyle w:val="Hyperlink"/>
+            <w:rFonts w:cs="Menlo"/>
+            <w:sz w:val="24"/>
+            <w:szCs w:val="24"/>
+          </w:rPr>
+          <w:t>https://github.com/paceuniversity/courses.git</w:t>
+        </w:r>
+      </w:hyperlink>
+      <w:r>
+        <w:rPr>
+          <w:rFonts w:cs="Menlo"/>
+          <w:color w:val="000000"/>
+          <w:sz w:val="24"/>
+          <w:szCs w:val="24"/>
+        </w:rPr>
+        <w:t xml:space="preserve"> to push my changes.</w:t>
       </w:r>
       <w:bookmarkStart w:id="0" w:name="_GoBack"/>
       <w:bookmarkEnd w:id="0"/>
-      <w:r>
-        <w:rPr>
-          <w:rFonts w:ascii="Times New Roman" w:hAnsi="Times New Roman" w:cs="Times New Roman"/>
-          <w:sz w:val="24"/>
-          <w:szCs w:val="24"/>
-        </w:rPr>
-        <w:t>.</w:t>
-      </w:r>
-    </w:p>
-    <w:p>
-      <w:pPr>
-        <w:spacing w:line="480" w:lineRule="auto"/>
-        <w:jc w:val="both"/>
-        <w:rPr>
-          <w:rFonts w:ascii="Times New Roman" w:hAnsi="Times New Roman" w:cs="Times New Roman"/>
-        </w:rPr>
-      </w:pPr>
-    </w:p>
-    <w:p>
-      <w:pPr>
-        <w:spacing w:line="480" w:lineRule="auto"/>
-        <w:jc w:val="both"/>
-        <w:rPr>
-          <w:rFonts w:cs="Times New Roman"/>
-        </w:rPr>
-      </w:pPr>
     </w:p>
     <w:p>
       <w:pPr>
@@ -1073,6 +1229,97 @@
 <file path=word/numbering.xml><?xml version="1.0" encoding="utf-8"?>
 <w:numbering xmlns:wpc="http://schemas.microsoft.com/office/word/2010/wordprocessingCanvas" xmlns:mo="http://schemas.microsoft.com/office/mac/office/2008/main" xmlns:mc="http://schemas.openxmlformats.org/markup-compatibility/2006" xmlns:mv="urn:schemas-microsoft-com:mac:vml" xmlns:o="urn:schemas-microsoft-com:office:office" xmlns:r="http://schemas.openxmlformats.org/officeDocument/2006/relationships" xmlns:m="http://schemas.openxmlformats.org/officeDocument/2006/math" xmlns:v="urn:schemas-microsoft-com:vml" xmlns:wp14="http://schemas.microsoft.com/office/word/2010/wordprocessingDrawing" xmlns:wp="http://schemas.openxmlformats.org/drawingml/2006/wordprocessingDrawing" xmlns:w10="urn:schemas-microsoft-com:office:word" xmlns:w="http://schemas.openxmlformats.org/wordprocessingml/2006/main" xmlns:w14="http://schemas.microsoft.com/office/word/2010/wordml" xmlns:w15="http://schemas.microsoft.com/office/word/2012/wordml" xmlns:wpg="http://schemas.microsoft.com/office/word/2010/wordprocessingGroup" xmlns:wpi="http://schemas.microsoft.com/office/word/2010/wordprocessingInk" xmlns:wne="http://schemas.microsoft.com/office/word/2006/wordml" xmlns:wps="http://schemas.microsoft.com/office/word/2010/wordprocessingShape" mc:Ignorable="w14 w15 wp14">
   <w:abstractNum w:abstractNumId="0">
+    <w:nsid w:val="179B5829"/>
+    <w:multiLevelType w:val="hybridMultilevel"/>
+    <w:tmpl w:val="CAD4D1DC"/>
+    <w:lvl w:ilvl="0" w:tplc="4B78A8AE">
+      <w:start w:val="1"/>
+      <w:numFmt w:val="decimal"/>
+      <w:lvlText w:val="%1."/>
+      <w:lvlJc w:val="left"/>
+      <w:pPr>
+        <w:ind w:left="720" w:hanging="360"/>
+      </w:pPr>
+      <w:rPr>
+        <w:rFonts w:asciiTheme="minorHAnsi" w:hAnsiTheme="minorHAnsi" w:cs="Times New Roman" w:hint="default"/>
+        <w:color w:val="auto"/>
+        <w:sz w:val="24"/>
+      </w:rPr>
+    </w:lvl>
+    <w:lvl w:ilvl="1" w:tplc="04090019" w:tentative="1">
+      <w:start w:val="1"/>
+      <w:numFmt w:val="lowerLetter"/>
+      <w:lvlText w:val="%2."/>
+      <w:lvlJc w:val="left"/>
+      <w:pPr>
+        <w:ind w:left="1440" w:hanging="360"/>
+      </w:pPr>
+    </w:lvl>
+    <w:lvl w:ilvl="2" w:tplc="0409001B" w:tentative="1">
+      <w:start w:val="1"/>
+      <w:numFmt w:val="lowerRoman"/>
+      <w:lvlText w:val="%3."/>
+      <w:lvlJc w:val="right"/>
+      <w:pPr>
+        <w:ind w:left="2160" w:hanging="180"/>
+      </w:pPr>
+    </w:lvl>
+    <w:lvl w:ilvl="3" w:tplc="0409000F" w:tentative="1">
+      <w:start w:val="1"/>
+      <w:numFmt w:val="decimal"/>
+      <w:lvlText w:val="%4."/>
+      <w:lvlJc w:val="left"/>
+      <w:pPr>
+        <w:ind w:left="2880" w:hanging="360"/>
+      </w:pPr>
+    </w:lvl>
+    <w:lvl w:ilvl="4" w:tplc="04090019" w:tentative="1">
+      <w:start w:val="1"/>
+      <w:numFmt w:val="lowerLetter"/>
+      <w:lvlText w:val="%5."/>
+      <w:lvlJc w:val="left"/>
+      <w:pPr>
+        <w:ind w:left="3600" w:hanging="360"/>
+      </w:pPr>
+    </w:lvl>
+    <w:lvl w:ilvl="5" w:tplc="0409001B" w:tentative="1">
+      <w:start w:val="1"/>
+      <w:numFmt w:val="lowerRoman"/>
+      <w:lvlText w:val="%6."/>
+      <w:lvlJc w:val="right"/>
+      <w:pPr>
+        <w:ind w:left="4320" w:hanging="180"/>
+      </w:pPr>
+    </w:lvl>
+    <w:lvl w:ilvl="6" w:tplc="0409000F" w:tentative="1">
+      <w:start w:val="1"/>
+      <w:numFmt w:val="decimal"/>
+      <w:lvlText w:val="%7."/>
+      <w:lvlJc w:val="left"/>
+      <w:pPr>
+        <w:ind w:left="5040" w:hanging="360"/>
+      </w:pPr>
+    </w:lvl>
+    <w:lvl w:ilvl="7" w:tplc="04090019" w:tentative="1">
+      <w:start w:val="1"/>
+      <w:numFmt w:val="lowerLetter"/>
+      <w:lvlText w:val="%8."/>
+      <w:lvlJc w:val="left"/>
+      <w:pPr>
+        <w:ind w:left="5760" w:hanging="360"/>
+      </w:pPr>
+    </w:lvl>
+    <w:lvl w:ilvl="8" w:tplc="0409001B" w:tentative="1">
+      <w:start w:val="1"/>
+      <w:numFmt w:val="lowerRoman"/>
+      <w:lvlText w:val="%9."/>
+      <w:lvlJc w:val="right"/>
+      <w:pPr>
+        <w:ind w:left="6480" w:hanging="180"/>
+      </w:pPr>
+    </w:lvl>
+  </w:abstractNum>
+  <w:abstractNum w:abstractNumId="1">
     <w:nsid w:val="19883B23"/>
     <w:multiLevelType w:val="hybridMultilevel"/>
     <w:tmpl w:val="F5D0D208"/>
@@ -1185,7 +1432,7 @@
       </w:rPr>
     </w:lvl>
   </w:abstractNum>
-  <w:abstractNum w:abstractNumId="1">
+  <w:abstractNum w:abstractNumId="2">
     <w:nsid w:val="51F575BE"/>
     <w:multiLevelType w:val="multilevel"/>
     <w:tmpl w:val="04090021"/>
@@ -1298,7 +1545,7 @@
       </w:rPr>
     </w:lvl>
   </w:abstractNum>
-  <w:abstractNum w:abstractNumId="2">
+  <w:abstractNum w:abstractNumId="3">
     <w:nsid w:val="52BD71EB"/>
     <w:multiLevelType w:val="multilevel"/>
     <w:tmpl w:val="04090021"/>
@@ -1412,13 +1659,16 @@
     </w:lvl>
   </w:abstractNum>
   <w:num w:numId="1">
-    <w:abstractNumId w:val="0"/>
+    <w:abstractNumId w:val="1"/>
   </w:num>
   <w:num w:numId="2">
-    <w:abstractNumId w:val="1"/>
+    <w:abstractNumId w:val="2"/>
   </w:num>
   <w:num w:numId="3">
-    <w:abstractNumId w:val="2"/>
+    <w:abstractNumId w:val="3"/>
+  </w:num>
+  <w:num w:numId="4">
+    <w:abstractNumId w:val="0"/>
   </w:num>
 </w:numbering>
 </file>
@@ -1865,6 +2115,17 @@
       <w:szCs w:val="22"/>
     </w:rPr>
   </w:style>
+  <w:style w:type="character" w:styleId="Hyperlink">
+    <w:name w:val="Hyperlink"/>
+    <w:basedOn w:val="DefaultParagraphFont"/>
+    <w:uiPriority w:val="99"/>
+    <w:unhideWhenUsed/>
+    <w:rsid w:val="00297853"/>
+    <w:rPr>
+      <w:color w:val="0563C1" w:themeColor="hyperlink"/>
+      <w:u w:val="single"/>
+    </w:rPr>
+  </w:style>
 </w:styles>
 </file>
 

</xml_diff>

<commit_message>
Updated informations about the README file
</commit_message>
<xml_diff>
--- a/RibeiroGabrielGitTutorial-09-29-2015.docx
+++ b/RibeiroGabrielGitTutorial-09-29-2015.docx
@@ -4,6 +4,7 @@
   <w:body>
     <w:p>
       <w:pPr>
+        <w:spacing w:line="276" w:lineRule="auto"/>
         <w:jc w:val="both"/>
         <w:rPr>
           <w:rFonts w:cs="Times New Roman"/>
@@ -17,397 +18,254 @@
           <w:b/>
           <w:i/>
         </w:rPr>
-        <w:t xml:space="preserve">What is </w:t>
-      </w:r>
-      <w:proofErr w:type="spellStart"/>
-      <w:r>
+        <w:t>What is GitHub? When was it created? Why? By who? What similar platforms exist? Why would you use such a platform?</w:t>
+      </w:r>
+    </w:p>
+    <w:p>
+      <w:pPr>
+        <w:spacing w:line="276" w:lineRule="auto"/>
+        <w:jc w:val="both"/>
+        <w:rPr>
+          <w:rFonts w:cs="Times New Roman"/>
+          <w:i/>
+        </w:rPr>
+      </w:pPr>
+    </w:p>
+    <w:p>
+      <w:pPr>
+        <w:spacing w:line="276" w:lineRule="auto"/>
+        <w:ind w:firstLine="720"/>
+        <w:jc w:val="both"/>
+        <w:rPr>
+          <w:rFonts w:cs="Times New Roman"/>
+        </w:rPr>
+      </w:pPr>
+      <w:r>
+        <w:rPr>
+          <w:rFonts w:cs="Times New Roman"/>
+        </w:rPr>
+        <w:t>GitHub is a Web-based</w:t>
+      </w:r>
+      <w:r>
+        <w:rPr>
+          <w:rFonts w:cs="Times New Roman"/>
+        </w:rPr>
+        <w:t xml:space="preserve"> Shared Repository Se</w:t>
+      </w:r>
+      <w:r>
+        <w:rPr>
+          <w:rFonts w:cs="Times New Roman"/>
+        </w:rPr>
+        <w:t xml:space="preserve">rvice for projects that use </w:t>
+      </w:r>
+      <w:r>
+        <w:rPr>
+          <w:rFonts w:cs="Times New Roman"/>
+          <w:i/>
+        </w:rPr>
+        <w:t>Git</w:t>
+      </w:r>
+      <w:r>
+        <w:rPr>
+          <w:rFonts w:cs="Times New Roman"/>
+        </w:rPr>
+        <w:t xml:space="preserve"> </w:t>
+      </w:r>
+      <w:r>
+        <w:rPr>
+          <w:rFonts w:cs="Times New Roman"/>
+        </w:rPr>
+        <w:t>for version</w:t>
+      </w:r>
+      <w:r>
+        <w:rPr>
+          <w:rFonts w:cs="Times New Roman"/>
+        </w:rPr>
+        <w:t xml:space="preserve"> control.</w:t>
+      </w:r>
+      <w:r>
+        <w:rPr>
+          <w:rFonts w:cs="Times New Roman"/>
+        </w:rPr>
+        <w:t xml:space="preserve"> </w:t>
+      </w:r>
+      <w:r>
+        <w:rPr>
+          <w:rFonts w:cs="Times New Roman"/>
+        </w:rPr>
+        <w:t xml:space="preserve">It </w:t>
+      </w:r>
+      <w:r>
+        <w:rPr>
+          <w:rFonts w:cs="Times New Roman"/>
+        </w:rPr>
+        <w:t>was</w:t>
+      </w:r>
+      <w:r>
+        <w:rPr>
+          <w:rFonts w:cs="Times New Roman"/>
+        </w:rPr>
+        <w:t xml:space="preserve"> written in Ruby on Rails by</w:t>
+      </w:r>
+      <w:r>
+        <w:rPr>
+          <w:rFonts w:cs="Times New Roman"/>
+        </w:rPr>
+        <w:t xml:space="preserve"> Chris Wanstrath PJ Hyett and Tom Preston – Wernder,</w:t>
+      </w:r>
+      <w:r>
+        <w:rPr>
+          <w:rFonts w:cs="Times New Roman"/>
+        </w:rPr>
+        <w:t xml:space="preserve"> developers of Logical Awesome</w:t>
+      </w:r>
+      <w:r>
+        <w:rPr>
+          <w:rFonts w:cs="Times New Roman"/>
+        </w:rPr>
+        <w:t xml:space="preserve"> in February of 2009</w:t>
+      </w:r>
+      <w:r>
+        <w:rPr>
+          <w:rFonts w:cs="Times New Roman"/>
+        </w:rPr>
+        <w:t xml:space="preserve"> and has commercial plans and free for open source projects.</w:t>
+      </w:r>
+      <w:r>
+        <w:rPr>
+          <w:rFonts w:cs="Times New Roman"/>
+        </w:rPr>
+        <w:t xml:space="preserve"> Git, the version control system that Github uses</w:t>
+      </w:r>
+      <w:r>
+        <w:rPr>
+          <w:rFonts w:cs="Times New Roman"/>
+        </w:rPr>
+        <w:t>,</w:t>
+      </w:r>
+      <w:r>
+        <w:rPr>
+          <w:rFonts w:cs="Times New Roman"/>
+        </w:rPr>
+        <w:t xml:space="preserve"> was </w:t>
+      </w:r>
+      <w:r>
+        <w:rPr>
+          <w:rFonts w:cs="Times New Roman"/>
+        </w:rPr>
+        <w:t>designed and developed by Linus Torvalds to control versions of Linux Kernel in 2005 and today is widely used for software development. There are several alternatives to Github, some of them</w:t>
+      </w:r>
+      <w:r>
+        <w:rPr>
+          <w:rFonts w:cs="Times New Roman"/>
+        </w:rPr>
+        <w:t xml:space="preserve"> are</w:t>
+      </w:r>
+      <w:r>
+        <w:rPr>
+          <w:rFonts w:cs="Times New Roman"/>
+        </w:rPr>
+        <w:t xml:space="preserve"> free: C</w:t>
+      </w:r>
+      <w:r>
+        <w:rPr>
+          <w:rFonts w:cs="Times New Roman"/>
+        </w:rPr>
+        <w:t>VS, Mercurial</w:t>
+      </w:r>
+      <w:r>
+        <w:rPr>
+          <w:rFonts w:cs="Times New Roman"/>
+        </w:rPr>
+        <w:t xml:space="preserve"> and SVN; or commercial: SourceSafe, TFS, PVCS (Serena) and ClearCase.</w:t>
+      </w:r>
+      <w:r>
+        <w:rPr>
+          <w:rFonts w:cs="Times New Roman"/>
+        </w:rPr>
+        <w:t xml:space="preserve"> We should use such platforms because is very helpful for every software project</w:t>
+      </w:r>
+      <w:r>
+        <w:rPr>
+          <w:rFonts w:cs="Times New Roman"/>
+        </w:rPr>
+        <w:t xml:space="preserve"> for example:</w:t>
+      </w:r>
+      <w:r>
+        <w:rPr>
+          <w:rFonts w:cs="Times New Roman"/>
+        </w:rPr>
+        <w:t xml:space="preserve"> to keep a history of changes, </w:t>
+      </w:r>
+      <w:r>
+        <w:rPr>
+          <w:rFonts w:cs="Times New Roman"/>
+        </w:rPr>
+        <w:t xml:space="preserve">to </w:t>
+      </w:r>
+      <w:r>
+        <w:rPr>
+          <w:rFonts w:cs="Times New Roman"/>
+        </w:rPr>
+        <w:t>work on teams</w:t>
+      </w:r>
+      <w:r>
+        <w:rPr>
+          <w:rFonts w:cs="Times New Roman"/>
+        </w:rPr>
+        <w:t xml:space="preserve"> (sometimes working remotely)</w:t>
+      </w:r>
+      <w:r>
+        <w:rPr>
+          <w:rFonts w:cs="Times New Roman"/>
+        </w:rPr>
+        <w:t xml:space="preserve">, </w:t>
+      </w:r>
+      <w:r>
+        <w:rPr>
+          <w:rFonts w:cs="Times New Roman"/>
+        </w:rPr>
+        <w:t>to m</w:t>
+      </w:r>
+      <w:r>
+        <w:rPr>
+          <w:rFonts w:cs="Times New Roman"/>
+        </w:rPr>
+        <w:t>arking and rescue stable releases and to control project branches.</w:t>
+      </w:r>
+    </w:p>
+    <w:p>
+      <w:pPr>
+        <w:spacing w:line="276" w:lineRule="auto"/>
+        <w:jc w:val="both"/>
+        <w:rPr>
+          <w:rFonts w:cs="Times New Roman"/>
+          <w:i/>
+        </w:rPr>
+      </w:pPr>
+    </w:p>
+    <w:p>
+      <w:pPr>
+        <w:spacing w:line="276" w:lineRule="auto"/>
+        <w:jc w:val="both"/>
         <w:rPr>
           <w:rFonts w:cs="Times New Roman"/>
           <w:b/>
           <w:i/>
         </w:rPr>
-        <w:t>GitHub</w:t>
-      </w:r>
-      <w:proofErr w:type="spellEnd"/>
+      </w:pPr>
       <w:r>
         <w:rPr>
           <w:rFonts w:cs="Times New Roman"/>
           <w:b/>
           <w:i/>
         </w:rPr>
-        <w:t>? When was it created? Why? By who? What similar platforms exist? Why would you use such a platform?</w:t>
-      </w:r>
-    </w:p>
-    <w:p>
-      <w:pPr>
-        <w:jc w:val="both"/>
-        <w:rPr>
-          <w:rFonts w:cs="Times New Roman"/>
-          <w:i/>
-        </w:rPr>
-      </w:pPr>
-    </w:p>
-    <w:p>
-      <w:pPr>
-        <w:spacing w:line="480" w:lineRule="auto"/>
-        <w:ind w:firstLine="720"/>
-        <w:jc w:val="both"/>
-        <w:rPr>
-          <w:rFonts w:cs="Times New Roman"/>
-        </w:rPr>
-      </w:pPr>
-      <w:proofErr w:type="spellStart"/>
-      <w:r>
-        <w:rPr>
-          <w:rFonts w:cs="Times New Roman"/>
-        </w:rPr>
-        <w:t>GitHub</w:t>
-      </w:r>
-      <w:proofErr w:type="spellEnd"/>
-      <w:r>
-        <w:rPr>
-          <w:rFonts w:cs="Times New Roman"/>
-        </w:rPr>
-        <w:t xml:space="preserve"> is a Web-based</w:t>
-      </w:r>
-      <w:r>
-        <w:rPr>
-          <w:rFonts w:cs="Times New Roman"/>
-        </w:rPr>
-        <w:t xml:space="preserve"> Shared Repository Se</w:t>
-      </w:r>
-      <w:r>
-        <w:rPr>
-          <w:rFonts w:cs="Times New Roman"/>
-        </w:rPr>
-        <w:t xml:space="preserve">rvice for projects that use </w:t>
-      </w:r>
-      <w:proofErr w:type="spellStart"/>
-      <w:r>
-        <w:rPr>
-          <w:rFonts w:cs="Times New Roman"/>
-          <w:i/>
-        </w:rPr>
-        <w:t>Git</w:t>
-      </w:r>
-      <w:proofErr w:type="spellEnd"/>
-      <w:r>
-        <w:rPr>
-          <w:rFonts w:cs="Times New Roman"/>
-        </w:rPr>
-        <w:t xml:space="preserve"> </w:t>
-      </w:r>
-      <w:r>
-        <w:rPr>
-          <w:rFonts w:cs="Times New Roman"/>
-        </w:rPr>
-        <w:t>for version</w:t>
-      </w:r>
-      <w:r>
-        <w:rPr>
-          <w:rFonts w:cs="Times New Roman"/>
-        </w:rPr>
-        <w:t xml:space="preserve"> control.</w:t>
-      </w:r>
-      <w:r>
-        <w:rPr>
-          <w:rFonts w:cs="Times New Roman"/>
-        </w:rPr>
-        <w:t xml:space="preserve"> </w:t>
-      </w:r>
-      <w:r>
-        <w:rPr>
-          <w:rFonts w:cs="Times New Roman"/>
-        </w:rPr>
-        <w:t xml:space="preserve">It </w:t>
-      </w:r>
-      <w:r>
-        <w:rPr>
-          <w:rFonts w:cs="Times New Roman"/>
-        </w:rPr>
-        <w:t>was</w:t>
-      </w:r>
-      <w:r>
-        <w:rPr>
-          <w:rFonts w:cs="Times New Roman"/>
-        </w:rPr>
-        <w:t xml:space="preserve"> written in Ruby on Rails by</w:t>
-      </w:r>
-      <w:r>
-        <w:rPr>
-          <w:rFonts w:cs="Times New Roman"/>
-        </w:rPr>
-        <w:t xml:space="preserve"> Chris </w:t>
-      </w:r>
-      <w:proofErr w:type="spellStart"/>
-      <w:r>
-        <w:rPr>
-          <w:rFonts w:cs="Times New Roman"/>
-        </w:rPr>
-        <w:t>Wanstrath</w:t>
-      </w:r>
-      <w:proofErr w:type="spellEnd"/>
-      <w:r>
-        <w:rPr>
-          <w:rFonts w:cs="Times New Roman"/>
-        </w:rPr>
-        <w:t xml:space="preserve"> PJ </w:t>
-      </w:r>
-      <w:proofErr w:type="spellStart"/>
-      <w:r>
-        <w:rPr>
-          <w:rFonts w:cs="Times New Roman"/>
-        </w:rPr>
-        <w:t>Hyett</w:t>
-      </w:r>
-      <w:proofErr w:type="spellEnd"/>
-      <w:r>
-        <w:rPr>
-          <w:rFonts w:cs="Times New Roman"/>
-        </w:rPr>
-        <w:t xml:space="preserve"> and Tom Preston – </w:t>
-      </w:r>
-      <w:proofErr w:type="spellStart"/>
-      <w:r>
-        <w:rPr>
-          <w:rFonts w:cs="Times New Roman"/>
-        </w:rPr>
-        <w:t>Wernder</w:t>
-      </w:r>
-      <w:proofErr w:type="spellEnd"/>
-      <w:r>
-        <w:rPr>
-          <w:rFonts w:cs="Times New Roman"/>
-        </w:rPr>
-        <w:t>,</w:t>
-      </w:r>
-      <w:r>
-        <w:rPr>
-          <w:rFonts w:cs="Times New Roman"/>
-        </w:rPr>
-        <w:t xml:space="preserve"> developers of Logical Awesome</w:t>
-      </w:r>
-      <w:r>
-        <w:rPr>
-          <w:rFonts w:cs="Times New Roman"/>
-        </w:rPr>
-        <w:t xml:space="preserve"> in February of 2009</w:t>
-      </w:r>
-      <w:r>
-        <w:rPr>
-          <w:rFonts w:cs="Times New Roman"/>
-        </w:rPr>
-        <w:t xml:space="preserve"> and has commercial plans and free for open source projects.</w:t>
-      </w:r>
-      <w:r>
-        <w:rPr>
-          <w:rFonts w:cs="Times New Roman"/>
-        </w:rPr>
-        <w:t xml:space="preserve"> </w:t>
-      </w:r>
-      <w:proofErr w:type="spellStart"/>
-      <w:r>
-        <w:rPr>
-          <w:rFonts w:cs="Times New Roman"/>
-        </w:rPr>
-        <w:t>Git</w:t>
-      </w:r>
-      <w:proofErr w:type="spellEnd"/>
-      <w:r>
-        <w:rPr>
-          <w:rFonts w:cs="Times New Roman"/>
-        </w:rPr>
-        <w:t xml:space="preserve">, the version control system that </w:t>
-      </w:r>
-      <w:proofErr w:type="spellStart"/>
-      <w:r>
-        <w:rPr>
-          <w:rFonts w:cs="Times New Roman"/>
-        </w:rPr>
-        <w:t>Github</w:t>
-      </w:r>
-      <w:proofErr w:type="spellEnd"/>
-      <w:r>
-        <w:rPr>
-          <w:rFonts w:cs="Times New Roman"/>
-        </w:rPr>
-        <w:t xml:space="preserve"> uses</w:t>
-      </w:r>
-      <w:r>
-        <w:rPr>
-          <w:rFonts w:cs="Times New Roman"/>
-        </w:rPr>
-        <w:t>,</w:t>
-      </w:r>
-      <w:r>
-        <w:rPr>
-          <w:rFonts w:cs="Times New Roman"/>
-        </w:rPr>
-        <w:t xml:space="preserve"> was </w:t>
-      </w:r>
-      <w:r>
-        <w:rPr>
-          <w:rFonts w:cs="Times New Roman"/>
-        </w:rPr>
-        <w:t xml:space="preserve">designed and developed by Linus Torvalds to control versions of Linux Kernel in 2005 and today is widely used for software development. There are several alternatives to </w:t>
-      </w:r>
-      <w:proofErr w:type="spellStart"/>
-      <w:r>
-        <w:rPr>
-          <w:rFonts w:cs="Times New Roman"/>
-        </w:rPr>
-        <w:t>Github</w:t>
-      </w:r>
-      <w:proofErr w:type="spellEnd"/>
-      <w:r>
-        <w:rPr>
-          <w:rFonts w:cs="Times New Roman"/>
-        </w:rPr>
-        <w:t>, some of them</w:t>
-      </w:r>
-      <w:r>
-        <w:rPr>
-          <w:rFonts w:cs="Times New Roman"/>
-        </w:rPr>
-        <w:t xml:space="preserve"> are</w:t>
-      </w:r>
-      <w:r>
-        <w:rPr>
-          <w:rFonts w:cs="Times New Roman"/>
-        </w:rPr>
-        <w:t xml:space="preserve"> free: C</w:t>
-      </w:r>
-      <w:r>
-        <w:rPr>
-          <w:rFonts w:cs="Times New Roman"/>
-        </w:rPr>
-        <w:t>VS, Mercurial</w:t>
-      </w:r>
-      <w:r>
-        <w:rPr>
-          <w:rFonts w:cs="Times New Roman"/>
-        </w:rPr>
-        <w:t xml:space="preserve"> and SVN; or commercial: SourceSafe, TFS, PVCS (Serena) and </w:t>
-      </w:r>
-      <w:proofErr w:type="spellStart"/>
-      <w:r>
-        <w:rPr>
-          <w:rFonts w:cs="Times New Roman"/>
-        </w:rPr>
-        <w:t>ClearCase</w:t>
-      </w:r>
-      <w:proofErr w:type="spellEnd"/>
-      <w:r>
-        <w:rPr>
-          <w:rFonts w:cs="Times New Roman"/>
-        </w:rPr>
-        <w:t>.</w:t>
-      </w:r>
-      <w:r>
-        <w:rPr>
-          <w:rFonts w:cs="Times New Roman"/>
-        </w:rPr>
-        <w:t xml:space="preserve"> We should use such platforms because is very helpful for every software project</w:t>
-      </w:r>
-      <w:r>
-        <w:rPr>
-          <w:rFonts w:cs="Times New Roman"/>
-        </w:rPr>
-        <w:t xml:space="preserve"> for example:</w:t>
-      </w:r>
-      <w:r>
-        <w:rPr>
-          <w:rFonts w:cs="Times New Roman"/>
-        </w:rPr>
-        <w:t xml:space="preserve"> to keep a history of changes, </w:t>
-      </w:r>
-      <w:r>
-        <w:rPr>
-          <w:rFonts w:cs="Times New Roman"/>
-        </w:rPr>
-        <w:t xml:space="preserve">to </w:t>
-      </w:r>
-      <w:r>
-        <w:rPr>
-          <w:rFonts w:cs="Times New Roman"/>
-        </w:rPr>
-        <w:t>work on teams</w:t>
-      </w:r>
-      <w:r>
-        <w:rPr>
-          <w:rFonts w:cs="Times New Roman"/>
-        </w:rPr>
-        <w:t xml:space="preserve"> (sometimes working remotely)</w:t>
-      </w:r>
-      <w:r>
-        <w:rPr>
-          <w:rFonts w:cs="Times New Roman"/>
-        </w:rPr>
-        <w:t xml:space="preserve">, </w:t>
-      </w:r>
-      <w:r>
-        <w:rPr>
-          <w:rFonts w:cs="Times New Roman"/>
-        </w:rPr>
-        <w:t>to m</w:t>
-      </w:r>
-      <w:r>
-        <w:rPr>
-          <w:rFonts w:cs="Times New Roman"/>
-        </w:rPr>
-        <w:t>arking and rescue stable releases and to control project branches.</w:t>
-      </w:r>
-    </w:p>
-    <w:p>
-      <w:pPr>
-        <w:spacing w:line="480" w:lineRule="auto"/>
-        <w:jc w:val="both"/>
-        <w:rPr>
-          <w:rFonts w:cs="Times New Roman"/>
-          <w:i/>
-        </w:rPr>
-      </w:pPr>
-    </w:p>
-    <w:p>
-      <w:pPr>
-        <w:spacing w:line="480" w:lineRule="auto"/>
-        <w:jc w:val="both"/>
-        <w:rPr>
-          <w:rFonts w:cs="Times New Roman"/>
-          <w:b/>
-          <w:i/>
-        </w:rPr>
-      </w:pPr>
-      <w:r>
-        <w:rPr>
-          <w:rFonts w:cs="Times New Roman"/>
-          <w:b/>
-          <w:i/>
-        </w:rPr>
-        <w:t xml:space="preserve">Define the following terms in the context of </w:t>
-      </w:r>
-      <w:proofErr w:type="spellStart"/>
-      <w:r>
-        <w:rPr>
-          <w:rFonts w:cs="Times New Roman"/>
-          <w:b/>
-          <w:i/>
-        </w:rPr>
-        <w:t>Git</w:t>
-      </w:r>
-      <w:proofErr w:type="spellEnd"/>
-      <w:r>
-        <w:rPr>
-          <w:rFonts w:cs="Times New Roman"/>
-          <w:b/>
-          <w:i/>
-        </w:rPr>
-        <w:t xml:space="preserve"> (2 lines maximum):</w:t>
-      </w:r>
-    </w:p>
-    <w:p>
-      <w:pPr>
-        <w:spacing w:line="480" w:lineRule="auto"/>
+        <w:t>Define the following terms in the context of Git (2 lines maximum):</w:t>
+      </w:r>
+    </w:p>
+    <w:p>
+      <w:pPr>
+        <w:spacing w:line="276" w:lineRule="auto"/>
         <w:jc w:val="both"/>
         <w:rPr>
           <w:rFonts w:cs="Times New Roman"/>
@@ -422,7 +280,7 @@
           <w:ilvl w:val="0"/>
           <w:numId w:val="1"/>
         </w:numPr>
-        <w:spacing w:line="480" w:lineRule="auto"/>
+        <w:spacing w:line="276" w:lineRule="auto"/>
         <w:jc w:val="both"/>
         <w:rPr>
           <w:rFonts w:cs="Times New Roman"/>
@@ -446,7 +304,7 @@
           <w:ilvl w:val="2"/>
           <w:numId w:val="2"/>
         </w:numPr>
-        <w:spacing w:line="480" w:lineRule="auto"/>
+        <w:spacing w:line="276" w:lineRule="auto"/>
         <w:jc w:val="both"/>
         <w:rPr>
           <w:rFonts w:cs="Times New Roman"/>
@@ -470,7 +328,7 @@
           <w:ilvl w:val="0"/>
           <w:numId w:val="1"/>
         </w:numPr>
-        <w:spacing w:line="480" w:lineRule="auto"/>
+        <w:spacing w:line="276" w:lineRule="auto"/>
         <w:jc w:val="both"/>
         <w:rPr>
           <w:rFonts w:cs="Times New Roman"/>
@@ -494,7 +352,7 @@
           <w:ilvl w:val="2"/>
           <w:numId w:val="2"/>
         </w:numPr>
-        <w:spacing w:line="480" w:lineRule="auto"/>
+        <w:spacing w:line="276" w:lineRule="auto"/>
         <w:jc w:val="both"/>
         <w:rPr>
           <w:rFonts w:cs="Times New Roman"/>
@@ -518,7 +376,7 @@
           <w:ilvl w:val="0"/>
           <w:numId w:val="1"/>
         </w:numPr>
-        <w:spacing w:line="480" w:lineRule="auto"/>
+        <w:spacing w:line="276" w:lineRule="auto"/>
         <w:jc w:val="both"/>
         <w:rPr>
           <w:rFonts w:cs="Times New Roman"/>
@@ -542,7 +400,7 @@
           <w:ilvl w:val="2"/>
           <w:numId w:val="2"/>
         </w:numPr>
-        <w:spacing w:line="480" w:lineRule="auto"/>
+        <w:spacing w:line="276" w:lineRule="auto"/>
         <w:jc w:val="both"/>
         <w:rPr>
           <w:rFonts w:cs="Times New Roman"/>
@@ -558,19 +416,8 @@
         </w:rPr>
         <w:t>Command used to put the modifications that you made into the repository.</w:t>
       </w:r>
-    </w:p>
-    <w:p>
-      <w:pPr>
-        <w:pStyle w:val="ListParagraph"/>
-        <w:spacing w:line="480" w:lineRule="auto"/>
-        <w:ind w:left="1080"/>
-        <w:jc w:val="both"/>
-        <w:rPr>
-          <w:rFonts w:cs="Times New Roman"/>
-          <w:sz w:val="24"/>
-          <w:szCs w:val="24"/>
-        </w:rPr>
-      </w:pPr>
+      <w:bookmarkStart w:id="0" w:name="_GoBack"/>
+      <w:bookmarkEnd w:id="0"/>
     </w:p>
     <w:p>
       <w:pPr>
@@ -579,21 +426,20 @@
           <w:ilvl w:val="0"/>
           <w:numId w:val="1"/>
         </w:numPr>
-        <w:spacing w:line="480" w:lineRule="auto"/>
-        <w:jc w:val="both"/>
-        <w:rPr>
-          <w:rFonts w:cs="Times New Roman"/>
-          <w:sz w:val="24"/>
-          <w:szCs w:val="24"/>
-        </w:rPr>
-      </w:pPr>
-      <w:r>
-        <w:rPr>
-          <w:rFonts w:cs="Times New Roman"/>
-          <w:sz w:val="24"/>
-          <w:szCs w:val="24"/>
-        </w:rPr>
-        <w:lastRenderedPageBreak/>
+        <w:spacing w:line="276" w:lineRule="auto"/>
+        <w:jc w:val="both"/>
+        <w:rPr>
+          <w:rFonts w:cs="Times New Roman"/>
+          <w:sz w:val="24"/>
+          <w:szCs w:val="24"/>
+        </w:rPr>
+      </w:pPr>
+      <w:r>
+        <w:rPr>
+          <w:rFonts w:cs="Times New Roman"/>
+          <w:sz w:val="24"/>
+          <w:szCs w:val="24"/>
+        </w:rPr>
         <w:t>Branch</w:t>
       </w:r>
     </w:p>
@@ -604,7 +450,7 @@
           <w:ilvl w:val="2"/>
           <w:numId w:val="2"/>
         </w:numPr>
-        <w:spacing w:line="480" w:lineRule="auto"/>
+        <w:spacing w:line="276" w:lineRule="auto"/>
         <w:jc w:val="both"/>
         <w:rPr>
           <w:rFonts w:cs="Times New Roman"/>
@@ -628,7 +474,7 @@
           <w:ilvl w:val="0"/>
           <w:numId w:val="1"/>
         </w:numPr>
-        <w:spacing w:line="480" w:lineRule="auto"/>
+        <w:spacing w:line="276" w:lineRule="auto"/>
         <w:jc w:val="both"/>
         <w:rPr>
           <w:rFonts w:cs="Times New Roman"/>
@@ -652,7 +498,7 @@
           <w:ilvl w:val="2"/>
           <w:numId w:val="3"/>
         </w:numPr>
-        <w:spacing w:line="480" w:lineRule="auto"/>
+        <w:spacing w:line="276" w:lineRule="auto"/>
         <w:jc w:val="both"/>
         <w:rPr>
           <w:rFonts w:cs="Times New Roman"/>
@@ -676,7 +522,7 @@
           <w:ilvl w:val="0"/>
           <w:numId w:val="1"/>
         </w:numPr>
-        <w:spacing w:line="480" w:lineRule="auto"/>
+        <w:spacing w:line="276" w:lineRule="auto"/>
         <w:jc w:val="both"/>
         <w:rPr>
           <w:rFonts w:cs="Times New Roman"/>
@@ -700,7 +546,7 @@
           <w:ilvl w:val="2"/>
           <w:numId w:val="3"/>
         </w:numPr>
-        <w:spacing w:line="480" w:lineRule="auto"/>
+        <w:spacing w:line="276" w:lineRule="auto"/>
         <w:jc w:val="both"/>
         <w:rPr>
           <w:rFonts w:cs="Times New Roman"/>
@@ -724,7 +570,7 @@
           <w:ilvl w:val="0"/>
           <w:numId w:val="1"/>
         </w:numPr>
-        <w:spacing w:line="480" w:lineRule="auto"/>
+        <w:spacing w:line="276" w:lineRule="auto"/>
         <w:jc w:val="both"/>
         <w:rPr>
           <w:rFonts w:cs="Times New Roman"/>
@@ -748,7 +594,7 @@
           <w:ilvl w:val="2"/>
           <w:numId w:val="3"/>
         </w:numPr>
-        <w:spacing w:line="480" w:lineRule="auto"/>
+        <w:spacing w:line="276" w:lineRule="auto"/>
         <w:jc w:val="both"/>
         <w:rPr>
           <w:rFonts w:cs="Times New Roman"/>
@@ -772,7 +618,7 @@
           <w:ilvl w:val="0"/>
           <w:numId w:val="1"/>
         </w:numPr>
-        <w:spacing w:line="480" w:lineRule="auto"/>
+        <w:spacing w:line="276" w:lineRule="auto"/>
         <w:jc w:val="both"/>
         <w:rPr>
           <w:rFonts w:cs="Times New Roman"/>
@@ -796,7 +642,7 @@
           <w:ilvl w:val="2"/>
           <w:numId w:val="3"/>
         </w:numPr>
-        <w:spacing w:line="480" w:lineRule="auto"/>
+        <w:spacing w:line="276" w:lineRule="auto"/>
         <w:jc w:val="both"/>
         <w:rPr>
           <w:rFonts w:cs="Times New Roman"/>
@@ -820,7 +666,7 @@
           <w:ilvl w:val="0"/>
           <w:numId w:val="1"/>
         </w:numPr>
-        <w:spacing w:line="480" w:lineRule="auto"/>
+        <w:spacing w:line="276" w:lineRule="auto"/>
         <w:jc w:val="both"/>
         <w:rPr>
           <w:rFonts w:cs="Times New Roman"/>
@@ -844,7 +690,7 @@
           <w:ilvl w:val="2"/>
           <w:numId w:val="3"/>
         </w:numPr>
-        <w:spacing w:line="480" w:lineRule="auto"/>
+        <w:spacing w:line="276" w:lineRule="auto"/>
         <w:jc w:val="both"/>
         <w:rPr>
           <w:rFonts w:cs="Times New Roman"/>
@@ -940,29 +786,7 @@
           <w:sz w:val="24"/>
           <w:szCs w:val="24"/>
         </w:rPr>
-        <w:t xml:space="preserve">$ </w:t>
-      </w:r>
-      <w:proofErr w:type="spellStart"/>
-      <w:r>
-        <w:rPr>
-          <w:rFonts w:cs="Menlo"/>
-          <w:i/>
-          <w:color w:val="000000"/>
-          <w:sz w:val="24"/>
-          <w:szCs w:val="24"/>
-        </w:rPr>
-        <w:t>git</w:t>
-      </w:r>
-      <w:proofErr w:type="spellEnd"/>
-      <w:r>
-        <w:rPr>
-          <w:rFonts w:cs="Menlo"/>
-          <w:i/>
-          <w:color w:val="000000"/>
-          <w:sz w:val="24"/>
-          <w:szCs w:val="24"/>
-        </w:rPr>
-        <w:t xml:space="preserve"> clone </w:t>
+        <w:t xml:space="preserve">$ git clone </w:t>
       </w:r>
       <w:hyperlink r:id="rId5" w:history="1">
         <w:r>
@@ -1035,25 +859,7 @@
           <w:sz w:val="24"/>
           <w:szCs w:val="24"/>
         </w:rPr>
-        <w:t xml:space="preserve"> </w:t>
-      </w:r>
-      <w:r>
-        <w:rPr>
-          <w:rFonts w:cs="Menlo"/>
-          <w:color w:val="000000"/>
-          <w:sz w:val="24"/>
-          <w:szCs w:val="24"/>
-        </w:rPr>
-        <w:t>I used VIM README.MD to edit the file and put my name on it</w:t>
-      </w:r>
-      <w:r>
-        <w:rPr>
-          <w:rFonts w:cs="Menlo"/>
-          <w:color w:val="000000"/>
-          <w:sz w:val="24"/>
-          <w:szCs w:val="24"/>
-        </w:rPr>
-        <w:t>.</w:t>
+        <w:t xml:space="preserve"> I used VIM README.MD to edit the file and put my name on it.</w:t>
       </w:r>
     </w:p>
     <w:p>
@@ -1095,27 +901,7 @@
           <w:sz w:val="24"/>
           <w:szCs w:val="24"/>
         </w:rPr>
-        <w:t xml:space="preserve"> I used </w:t>
-      </w:r>
-      <w:proofErr w:type="spellStart"/>
-      <w:r>
-        <w:rPr>
-          <w:rFonts w:cs="Menlo"/>
-          <w:color w:val="000000"/>
-          <w:sz w:val="24"/>
-          <w:szCs w:val="24"/>
-        </w:rPr>
-        <w:t>git</w:t>
-      </w:r>
-      <w:proofErr w:type="spellEnd"/>
-      <w:r>
-        <w:rPr>
-          <w:rFonts w:cs="Menlo"/>
-          <w:color w:val="000000"/>
-          <w:sz w:val="24"/>
-          <w:szCs w:val="24"/>
-        </w:rPr>
-        <w:t xml:space="preserve"> commit -m "added my name in the list" to commit my changes</w:t>
+        <w:t xml:space="preserve"> I used git commit -m "added my name in the list" to commit my changes</w:t>
       </w:r>
       <w:r>
         <w:rPr>
@@ -1166,27 +952,7 @@
           <w:sz w:val="24"/>
           <w:szCs w:val="24"/>
         </w:rPr>
-        <w:t xml:space="preserve"> I used $ </w:t>
-      </w:r>
-      <w:proofErr w:type="spellStart"/>
-      <w:r>
-        <w:rPr>
-          <w:rFonts w:cs="Menlo"/>
-          <w:color w:val="000000"/>
-          <w:sz w:val="24"/>
-          <w:szCs w:val="24"/>
-        </w:rPr>
-        <w:t>git</w:t>
-      </w:r>
-      <w:proofErr w:type="spellEnd"/>
-      <w:r>
-        <w:rPr>
-          <w:rFonts w:cs="Menlo"/>
-          <w:color w:val="000000"/>
-          <w:sz w:val="24"/>
-          <w:szCs w:val="24"/>
-        </w:rPr>
-        <w:t xml:space="preserve"> remote add -f master </w:t>
+        <w:t xml:space="preserve"> I used $ git remote add -f master </w:t>
       </w:r>
       <w:hyperlink r:id="rId6" w:history="1">
         <w:r>
@@ -1208,8 +974,132 @@
         </w:rPr>
         <w:t xml:space="preserve"> to push my changes.</w:t>
       </w:r>
-      <w:bookmarkStart w:id="0" w:name="_GoBack"/>
-      <w:bookmarkEnd w:id="0"/>
+    </w:p>
+    <w:p>
+      <w:pPr>
+        <w:pStyle w:val="ListParagraph"/>
+        <w:widowControl w:val="0"/>
+        <w:numPr>
+          <w:ilvl w:val="0"/>
+          <w:numId w:val="4"/>
+        </w:numPr>
+        <w:tabs>
+          <w:tab w:val="left" w:pos="560"/>
+          <w:tab w:val="left" w:pos="1120"/>
+          <w:tab w:val="left" w:pos="1680"/>
+          <w:tab w:val="left" w:pos="2240"/>
+          <w:tab w:val="left" w:pos="2800"/>
+          <w:tab w:val="left" w:pos="3360"/>
+          <w:tab w:val="left" w:pos="3920"/>
+          <w:tab w:val="left" w:pos="4480"/>
+          <w:tab w:val="left" w:pos="5040"/>
+          <w:tab w:val="left" w:pos="5600"/>
+          <w:tab w:val="left" w:pos="6160"/>
+          <w:tab w:val="left" w:pos="6720"/>
+        </w:tabs>
+        <w:autoSpaceDE w:val="0"/>
+        <w:autoSpaceDN w:val="0"/>
+        <w:adjustRightInd w:val="0"/>
+        <w:rPr>
+          <w:rFonts w:cs="Menlo"/>
+          <w:color w:val="000000"/>
+          <w:sz w:val="24"/>
+          <w:szCs w:val="24"/>
+        </w:rPr>
+      </w:pPr>
+      <w:r>
+        <w:rPr>
+          <w:rFonts w:cs="Menlo"/>
+          <w:color w:val="000000"/>
+          <w:sz w:val="24"/>
+          <w:szCs w:val="24"/>
+        </w:rPr>
+        <w:t>I realize that will not work because a don’t have write access to the repo so a create a fork</w:t>
+      </w:r>
+    </w:p>
+    <w:p>
+      <w:pPr>
+        <w:pStyle w:val="ListParagraph"/>
+        <w:widowControl w:val="0"/>
+        <w:numPr>
+          <w:ilvl w:val="0"/>
+          <w:numId w:val="4"/>
+        </w:numPr>
+        <w:tabs>
+          <w:tab w:val="left" w:pos="560"/>
+          <w:tab w:val="left" w:pos="1120"/>
+          <w:tab w:val="left" w:pos="1680"/>
+          <w:tab w:val="left" w:pos="2240"/>
+          <w:tab w:val="left" w:pos="2800"/>
+          <w:tab w:val="left" w:pos="3360"/>
+          <w:tab w:val="left" w:pos="3920"/>
+          <w:tab w:val="left" w:pos="4480"/>
+          <w:tab w:val="left" w:pos="5040"/>
+          <w:tab w:val="left" w:pos="5600"/>
+          <w:tab w:val="left" w:pos="6160"/>
+          <w:tab w:val="left" w:pos="6720"/>
+        </w:tabs>
+        <w:autoSpaceDE w:val="0"/>
+        <w:autoSpaceDN w:val="0"/>
+        <w:adjustRightInd w:val="0"/>
+        <w:rPr>
+          <w:rFonts w:cs="Menlo"/>
+          <w:color w:val="000000"/>
+          <w:sz w:val="24"/>
+          <w:szCs w:val="24"/>
+        </w:rPr>
+      </w:pPr>
+      <w:r>
+        <w:rPr>
+          <w:rFonts w:cs="Menlo"/>
+          <w:color w:val="000000"/>
+          <w:sz w:val="24"/>
+          <w:szCs w:val="24"/>
+        </w:rPr>
+        <w:t>Edit the document putting my name on it</w:t>
+      </w:r>
+    </w:p>
+    <w:p>
+      <w:pPr>
+        <w:pStyle w:val="ListParagraph"/>
+        <w:widowControl w:val="0"/>
+        <w:numPr>
+          <w:ilvl w:val="0"/>
+          <w:numId w:val="4"/>
+        </w:numPr>
+        <w:tabs>
+          <w:tab w:val="left" w:pos="560"/>
+          <w:tab w:val="left" w:pos="1120"/>
+          <w:tab w:val="left" w:pos="1680"/>
+          <w:tab w:val="left" w:pos="2240"/>
+          <w:tab w:val="left" w:pos="2800"/>
+          <w:tab w:val="left" w:pos="3360"/>
+          <w:tab w:val="left" w:pos="3920"/>
+          <w:tab w:val="left" w:pos="4480"/>
+          <w:tab w:val="left" w:pos="5040"/>
+          <w:tab w:val="left" w:pos="5600"/>
+          <w:tab w:val="left" w:pos="6160"/>
+          <w:tab w:val="left" w:pos="6720"/>
+        </w:tabs>
+        <w:autoSpaceDE w:val="0"/>
+        <w:autoSpaceDN w:val="0"/>
+        <w:adjustRightInd w:val="0"/>
+        <w:rPr>
+          <w:rFonts w:cs="Menlo"/>
+          <w:color w:val="000000"/>
+          <w:sz w:val="24"/>
+          <w:szCs w:val="24"/>
+        </w:rPr>
+      </w:pPr>
+      <w:r>
+        <w:rPr>
+          <w:rFonts w:cs="Menlo"/>
+          <w:color w:val="000000"/>
+          <w:sz w:val="24"/>
+          <w:szCs w:val="24"/>
+        </w:rPr>
+        <w:t>Send a Pull Request.</w:t>
+      </w:r>
     </w:p>
     <w:p>
       <w:pPr>

</xml_diff>